<commit_message>
Clase usuario implementada y funcionando
</commit_message>
<xml_diff>
--- a/Proyecto primer trimestre PIA.docx
+++ b/Proyecto primer trimestre PIA.docx
@@ -79,7 +79,7 @@
           <w:r>
             <w:fldChar w:fldCharType="separate"/>
           </w:r>
-          <w:hyperlink w:anchor="_Toc215231828" w:history="1">
+          <w:hyperlink w:anchor="_Toc215761426" w:history="1">
             <w:r>
               <w:rPr>
                 <w:rStyle w:val="Hipervnculo"/>
@@ -124,7 +124,7 @@
                 <w:noProof/>
                 <w:webHidden/>
               </w:rPr>
-              <w:instrText xml:space="preserve"> PAGEREF _Toc215231828 \h </w:instrText>
+              <w:instrText xml:space="preserve"> PAGEREF _Toc215761426 \h </w:instrText>
             </w:r>
             <w:r>
               <w:rPr>
@@ -144,7 +144,7 @@
                 <w:noProof/>
                 <w:webHidden/>
               </w:rPr>
-              <w:t>3</w:t>
+              <w:t>2</w:t>
             </w:r>
             <w:r>
               <w:rPr>
@@ -171,7 +171,7 @@
               <w14:ligatures w14:val="none"/>
             </w:rPr>
           </w:pPr>
-          <w:hyperlink w:anchor="_Toc215231829" w:history="1">
+          <w:hyperlink w:anchor="_Toc215761427" w:history="1">
             <w:r>
               <w:rPr>
                 <w:rStyle w:val="Hipervnculo"/>
@@ -217,7 +217,7 @@
                 <w:noProof/>
                 <w:webHidden/>
               </w:rPr>
-              <w:instrText xml:space="preserve"> PAGEREF _Toc215231829 \h </w:instrText>
+              <w:instrText xml:space="preserve"> PAGEREF _Toc215761427 \h </w:instrText>
             </w:r>
             <w:r>
               <w:rPr>
@@ -264,7 +264,7 @@
               <w14:ligatures w14:val="none"/>
             </w:rPr>
           </w:pPr>
-          <w:hyperlink w:anchor="_Toc215231830" w:history="1">
+          <w:hyperlink w:anchor="_Toc215761428" w:history="1">
             <w:r>
               <w:rPr>
                 <w:rStyle w:val="Hipervnculo"/>
@@ -310,7 +310,7 @@
                 <w:noProof/>
                 <w:webHidden/>
               </w:rPr>
-              <w:instrText xml:space="preserve"> PAGEREF _Toc215231830 \h </w:instrText>
+              <w:instrText xml:space="preserve"> PAGEREF _Toc215761428 \h </w:instrText>
             </w:r>
             <w:r>
               <w:rPr>
@@ -330,7 +330,7 @@
                 <w:noProof/>
                 <w:webHidden/>
               </w:rPr>
-              <w:t>4</w:t>
+              <w:t>3</w:t>
             </w:r>
             <w:r>
               <w:rPr>
@@ -357,7 +357,7 @@
               <w14:ligatures w14:val="none"/>
             </w:rPr>
           </w:pPr>
-          <w:hyperlink w:anchor="_Toc215231831" w:history="1">
+          <w:hyperlink w:anchor="_Toc215761429" w:history="1">
             <w:r>
               <w:rPr>
                 <w:rStyle w:val="Hipervnculo"/>
@@ -402,7 +402,7 @@
                 <w:noProof/>
                 <w:webHidden/>
               </w:rPr>
-              <w:instrText xml:space="preserve"> PAGEREF _Toc215231831 \h </w:instrText>
+              <w:instrText xml:space="preserve"> PAGEREF _Toc215761429 \h </w:instrText>
             </w:r>
             <w:r>
               <w:rPr>
@@ -449,7 +449,7 @@
               <w14:ligatures w14:val="none"/>
             </w:rPr>
           </w:pPr>
-          <w:hyperlink w:anchor="_Toc215231832" w:history="1">
+          <w:hyperlink w:anchor="_Toc215761430" w:history="1">
             <w:r>
               <w:rPr>
                 <w:rStyle w:val="Hipervnculo"/>
@@ -495,7 +495,7 @@
                 <w:noProof/>
                 <w:webHidden/>
               </w:rPr>
-              <w:instrText xml:space="preserve"> PAGEREF _Toc215231832 \h </w:instrText>
+              <w:instrText xml:space="preserve"> PAGEREF _Toc215761430 \h </w:instrText>
             </w:r>
             <w:r>
               <w:rPr>
@@ -542,7 +542,7 @@
               <w14:ligatures w14:val="none"/>
             </w:rPr>
           </w:pPr>
-          <w:hyperlink w:anchor="_Toc215231833" w:history="1">
+          <w:hyperlink w:anchor="_Toc215761431" w:history="1">
             <w:r>
               <w:rPr>
                 <w:rStyle w:val="Hipervnculo"/>
@@ -588,7 +588,7 @@
                 <w:noProof/>
                 <w:webHidden/>
               </w:rPr>
-              <w:instrText xml:space="preserve"> PAGEREF _Toc215231833 \h </w:instrText>
+              <w:instrText xml:space="preserve"> PAGEREF _Toc215761431 \h </w:instrText>
             </w:r>
             <w:r>
               <w:rPr>
@@ -608,7 +608,7 @@
                 <w:noProof/>
                 <w:webHidden/>
               </w:rPr>
-              <w:t>5</w:t>
+              <w:t>4</w:t>
             </w:r>
             <w:r>
               <w:rPr>
@@ -635,7 +635,7 @@
               <w14:ligatures w14:val="none"/>
             </w:rPr>
           </w:pPr>
-          <w:hyperlink w:anchor="_Toc215231834" w:history="1">
+          <w:hyperlink w:anchor="_Toc215761432" w:history="1">
             <w:r>
               <w:rPr>
                 <w:rStyle w:val="Hipervnculo"/>
@@ -681,7 +681,7 @@
                 <w:noProof/>
                 <w:webHidden/>
               </w:rPr>
-              <w:instrText xml:space="preserve"> PAGEREF _Toc215231834 \h </w:instrText>
+              <w:instrText xml:space="preserve"> PAGEREF _Toc215761432 \h </w:instrText>
             </w:r>
             <w:r>
               <w:rPr>
@@ -728,7 +728,7 @@
               <w14:ligatures w14:val="none"/>
             </w:rPr>
           </w:pPr>
-          <w:hyperlink w:anchor="_Toc215231835" w:history="1">
+          <w:hyperlink w:anchor="_Toc215761433" w:history="1">
             <w:r>
               <w:rPr>
                 <w:rStyle w:val="Hipervnculo"/>
@@ -773,7 +773,7 @@
                 <w:noProof/>
                 <w:webHidden/>
               </w:rPr>
-              <w:instrText xml:space="preserve"> PAGEREF _Toc215231835 \h </w:instrText>
+              <w:instrText xml:space="preserve"> PAGEREF _Toc215761433 \h </w:instrText>
             </w:r>
             <w:r>
               <w:rPr>
@@ -793,7 +793,7 @@
                 <w:noProof/>
                 <w:webHidden/>
               </w:rPr>
-              <w:t>7</w:t>
+              <w:t>6</w:t>
             </w:r>
             <w:r>
               <w:rPr>
@@ -820,7 +820,7 @@
               <w14:ligatures w14:val="none"/>
             </w:rPr>
           </w:pPr>
-          <w:hyperlink w:anchor="_Toc215231836" w:history="1">
+          <w:hyperlink w:anchor="_Toc215761434" w:history="1">
             <w:r>
               <w:rPr>
                 <w:rStyle w:val="Hipervnculo"/>
@@ -866,7 +866,7 @@
                 <w:noProof/>
                 <w:webHidden/>
               </w:rPr>
-              <w:instrText xml:space="preserve"> PAGEREF _Toc215231836 \h </w:instrText>
+              <w:instrText xml:space="preserve"> PAGEREF _Toc215761434 \h </w:instrText>
             </w:r>
             <w:r>
               <w:rPr>
@@ -913,7 +913,7 @@
               <w14:ligatures w14:val="none"/>
             </w:rPr>
           </w:pPr>
-          <w:hyperlink w:anchor="_Toc215231837" w:history="1">
+          <w:hyperlink w:anchor="_Toc215761435" w:history="1">
             <w:r>
               <w:rPr>
                 <w:rStyle w:val="Hipervnculo"/>
@@ -959,7 +959,7 @@
                 <w:noProof/>
                 <w:webHidden/>
               </w:rPr>
-              <w:instrText xml:space="preserve"> PAGEREF _Toc215231837 \h </w:instrText>
+              <w:instrText xml:space="preserve"> PAGEREF _Toc215761435 \h </w:instrText>
             </w:r>
             <w:r>
               <w:rPr>
@@ -1006,7 +1006,7 @@
               <w14:ligatures w14:val="none"/>
             </w:rPr>
           </w:pPr>
-          <w:hyperlink w:anchor="_Toc215231838" w:history="1">
+          <w:hyperlink w:anchor="_Toc215761436" w:history="1">
             <w:r>
               <w:rPr>
                 <w:rStyle w:val="Hipervnculo"/>
@@ -1052,7 +1052,7 @@
                 <w:noProof/>
                 <w:webHidden/>
               </w:rPr>
-              <w:instrText xml:space="preserve"> PAGEREF _Toc215231838 \h </w:instrText>
+              <w:instrText xml:space="preserve"> PAGEREF _Toc215761436 \h </w:instrText>
             </w:r>
             <w:r>
               <w:rPr>
@@ -1099,7 +1099,7 @@
               <w14:ligatures w14:val="none"/>
             </w:rPr>
           </w:pPr>
-          <w:hyperlink w:anchor="_Toc215231839" w:history="1">
+          <w:hyperlink w:anchor="_Toc215761437" w:history="1">
             <w:r>
               <w:rPr>
                 <w:rStyle w:val="Hipervnculo"/>
@@ -1144,7 +1144,7 @@
                 <w:noProof/>
                 <w:webHidden/>
               </w:rPr>
-              <w:instrText xml:space="preserve"> PAGEREF _Toc215231839 \h </w:instrText>
+              <w:instrText xml:space="preserve"> PAGEREF _Toc215761437 \h </w:instrText>
             </w:r>
             <w:r>
               <w:rPr>
@@ -1191,7 +1191,7 @@
               <w14:ligatures w14:val="none"/>
             </w:rPr>
           </w:pPr>
-          <w:hyperlink w:anchor="_Toc215231840" w:history="1">
+          <w:hyperlink w:anchor="_Toc215761438" w:history="1">
             <w:r>
               <w:rPr>
                 <w:rStyle w:val="Hipervnculo"/>
@@ -1237,7 +1237,7 @@
                 <w:noProof/>
                 <w:webHidden/>
               </w:rPr>
-              <w:instrText xml:space="preserve"> PAGEREF _Toc215231840 \h </w:instrText>
+              <w:instrText xml:space="preserve"> PAGEREF _Toc215761438 \h </w:instrText>
             </w:r>
             <w:r>
               <w:rPr>
@@ -1284,7 +1284,7 @@
               <w14:ligatures w14:val="none"/>
             </w:rPr>
           </w:pPr>
-          <w:hyperlink w:anchor="_Toc215231841" w:history="1">
+          <w:hyperlink w:anchor="_Toc215761439" w:history="1">
             <w:r>
               <w:rPr>
                 <w:rStyle w:val="Hipervnculo"/>
@@ -1329,7 +1329,7 @@
                 <w:noProof/>
                 <w:webHidden/>
               </w:rPr>
-              <w:instrText xml:space="preserve"> PAGEREF _Toc215231841 \h </w:instrText>
+              <w:instrText xml:space="preserve"> PAGEREF _Toc215761439 \h </w:instrText>
             </w:r>
             <w:r>
               <w:rPr>
@@ -1349,7 +1349,7 @@
                 <w:noProof/>
                 <w:webHidden/>
               </w:rPr>
-              <w:t>14</w:t>
+              <w:t>13</w:t>
             </w:r>
             <w:r>
               <w:rPr>
@@ -1376,7 +1376,7 @@
               <w14:ligatures w14:val="none"/>
             </w:rPr>
           </w:pPr>
-          <w:hyperlink w:anchor="_Toc215231842" w:history="1">
+          <w:hyperlink w:anchor="_Toc215761440" w:history="1">
             <w:r>
               <w:rPr>
                 <w:rStyle w:val="Hipervnculo"/>
@@ -1422,7 +1422,7 @@
                 <w:noProof/>
                 <w:webHidden/>
               </w:rPr>
-              <w:instrText xml:space="preserve"> PAGEREF _Toc215231842 \h </w:instrText>
+              <w:instrText xml:space="preserve"> PAGEREF _Toc215761440 \h </w:instrText>
             </w:r>
             <w:r>
               <w:rPr>
@@ -1469,7 +1469,7 @@
               <w14:ligatures w14:val="none"/>
             </w:rPr>
           </w:pPr>
-          <w:hyperlink w:anchor="_Toc215231843" w:history="1">
+          <w:hyperlink w:anchor="_Toc215761441" w:history="1">
             <w:r>
               <w:rPr>
                 <w:rStyle w:val="Hipervnculo"/>
@@ -1515,7 +1515,7 @@
                 <w:noProof/>
                 <w:webHidden/>
               </w:rPr>
-              <w:instrText xml:space="preserve"> PAGEREF _Toc215231843 \h </w:instrText>
+              <w:instrText xml:space="preserve"> PAGEREF _Toc215761441 \h </w:instrText>
             </w:r>
             <w:r>
               <w:rPr>
@@ -1562,13 +1562,14 @@
               <w14:ligatures w14:val="none"/>
             </w:rPr>
           </w:pPr>
-          <w:hyperlink w:anchor="_Toc215231844" w:history="1">
+          <w:hyperlink w:anchor="_Toc215761442" w:history="1">
             <w:r>
               <w:rPr>
                 <w:rStyle w:val="Hipervnculo"/>
                 <w:rFonts w:ascii="Calibri" w:eastAsiaTheme="majorEastAsia" w:hAnsi="Calibri" w:cstheme="majorBidi"/>
                 <w:iCs/>
                 <w:noProof/>
+                <w:color w:val="034990" w:themeColor="hyperlink" w:themeShade="BF"/>
               </w:rPr>
               <w:t>5.2.1.</w:t>
             </w:r>
@@ -1589,6 +1590,7 @@
                 <w:rFonts w:eastAsiaTheme="majorEastAsia" w:cstheme="majorBidi"/>
                 <w:iCs/>
                 <w:noProof/>
+                <w:color w:val="034990" w:themeColor="hyperlink" w:themeShade="BF"/>
               </w:rPr>
               <w:t>Módulo de reconocimiento de voz</w:t>
             </w:r>
@@ -1611,7 +1613,7 @@
                 <w:noProof/>
                 <w:webHidden/>
               </w:rPr>
-              <w:instrText xml:space="preserve"> PAGEREF _Toc215231844 \h </w:instrText>
+              <w:instrText xml:space="preserve"> PAGEREF _Toc215761442 \h </w:instrText>
             </w:r>
             <w:r>
               <w:rPr>
@@ -1658,13 +1660,14 @@
               <w14:ligatures w14:val="none"/>
             </w:rPr>
           </w:pPr>
-          <w:hyperlink w:anchor="_Toc215231845" w:history="1">
+          <w:hyperlink w:anchor="_Toc215761443" w:history="1">
             <w:r>
               <w:rPr>
                 <w:rStyle w:val="Hipervnculo"/>
                 <w:rFonts w:ascii="Calibri" w:eastAsiaTheme="majorEastAsia" w:hAnsi="Calibri" w:cstheme="majorBidi"/>
                 <w:iCs/>
                 <w:noProof/>
+                <w:color w:val="034990" w:themeColor="hyperlink" w:themeShade="BF"/>
               </w:rPr>
               <w:t>5.2.2.</w:t>
             </w:r>
@@ -1685,6 +1688,7 @@
                 <w:rFonts w:eastAsiaTheme="majorEastAsia" w:cstheme="majorBidi"/>
                 <w:iCs/>
                 <w:noProof/>
+                <w:color w:val="034990" w:themeColor="hyperlink" w:themeShade="BF"/>
               </w:rPr>
               <w:t>Módulo de reconocimiento visual</w:t>
             </w:r>
@@ -1707,7 +1711,7 @@
                 <w:noProof/>
                 <w:webHidden/>
               </w:rPr>
-              <w:instrText xml:space="preserve"> PAGEREF _Toc215231845 \h </w:instrText>
+              <w:instrText xml:space="preserve"> PAGEREF _Toc215761443 \h </w:instrText>
             </w:r>
             <w:r>
               <w:rPr>
@@ -1754,13 +1758,14 @@
               <w14:ligatures w14:val="none"/>
             </w:rPr>
           </w:pPr>
-          <w:hyperlink w:anchor="_Toc215231846" w:history="1">
+          <w:hyperlink w:anchor="_Toc215761444" w:history="1">
             <w:r>
               <w:rPr>
                 <w:rStyle w:val="Hipervnculo"/>
                 <w:rFonts w:ascii="Calibri" w:eastAsiaTheme="majorEastAsia" w:hAnsi="Calibri" w:cstheme="majorBidi"/>
                 <w:iCs/>
                 <w:noProof/>
+                <w:color w:val="034990" w:themeColor="hyperlink" w:themeShade="BF"/>
               </w:rPr>
               <w:t>5.2.3.</w:t>
             </w:r>
@@ -1781,8 +1786,29 @@
                 <w:rFonts w:eastAsiaTheme="majorEastAsia" w:cstheme="majorBidi"/>
                 <w:iCs/>
                 <w:noProof/>
-              </w:rPr>
-              <w:t>Módulo de almacenamiento (CSV/JSON)</w:t>
+                <w:color w:val="034990" w:themeColor="hyperlink" w:themeShade="BF"/>
+              </w:rPr>
+              <w:t>Módulo de almacena</w:t>
+            </w:r>
+            <w:r>
+              <w:rPr>
+                <w:rStyle w:val="Hipervnculo"/>
+                <w:rFonts w:eastAsiaTheme="majorEastAsia" w:cstheme="majorBidi"/>
+                <w:iCs/>
+                <w:noProof/>
+                <w:color w:val="034990" w:themeColor="hyperlink" w:themeShade="BF"/>
+              </w:rPr>
+              <w:t>m</w:t>
+            </w:r>
+            <w:r>
+              <w:rPr>
+                <w:rStyle w:val="Hipervnculo"/>
+                <w:rFonts w:eastAsiaTheme="majorEastAsia" w:cstheme="majorBidi"/>
+                <w:iCs/>
+                <w:noProof/>
+                <w:color w:val="034990" w:themeColor="hyperlink" w:themeShade="BF"/>
+              </w:rPr>
+              <w:t>iento (CSV/JSON)</w:t>
             </w:r>
             <w:r>
               <w:rPr>
@@ -1803,7 +1829,7 @@
                 <w:noProof/>
                 <w:webHidden/>
               </w:rPr>
-              <w:instrText xml:space="preserve"> PAGEREF _Toc215231846 \h </w:instrText>
+              <w:instrText xml:space="preserve"> PAGEREF _Toc215761444 \h </w:instrText>
             </w:r>
             <w:r>
               <w:rPr>
@@ -1823,7 +1849,7 @@
                 <w:noProof/>
                 <w:webHidden/>
               </w:rPr>
-              <w:t>16</w:t>
+              <w:t>15</w:t>
             </w:r>
             <w:r>
               <w:rPr>
@@ -1850,7 +1876,7 @@
               <w14:ligatures w14:val="none"/>
             </w:rPr>
           </w:pPr>
-          <w:hyperlink w:anchor="_Toc215231847" w:history="1">
+          <w:hyperlink w:anchor="_Toc215761445" w:history="1">
             <w:r>
               <w:rPr>
                 <w:rStyle w:val="Hipervnculo"/>
@@ -1896,7 +1922,7 @@
                 <w:noProof/>
                 <w:webHidden/>
               </w:rPr>
-              <w:instrText xml:space="preserve"> PAGEREF _Toc215231847 \h </w:instrText>
+              <w:instrText xml:space="preserve"> PAGEREF _Toc215761445 \h </w:instrText>
             </w:r>
             <w:r>
               <w:rPr>
@@ -1943,7 +1969,7 @@
               <w14:ligatures w14:val="none"/>
             </w:rPr>
           </w:pPr>
-          <w:hyperlink w:anchor="_Toc215231848" w:history="1">
+          <w:hyperlink w:anchor="_Toc215761446" w:history="1">
             <w:r>
               <w:rPr>
                 <w:rStyle w:val="Hipervnculo"/>
@@ -1968,7 +1994,21 @@
                 <w:rStyle w:val="Hipervnculo"/>
                 <w:noProof/>
               </w:rPr>
-              <w:t>Diagrama de funcionamiento</w:t>
+              <w:t>Diagrama de funci</w:t>
+            </w:r>
+            <w:r>
+              <w:rPr>
+                <w:rStyle w:val="Hipervnculo"/>
+                <w:noProof/>
+              </w:rPr>
+              <w:t>o</w:t>
+            </w:r>
+            <w:r>
+              <w:rPr>
+                <w:rStyle w:val="Hipervnculo"/>
+                <w:noProof/>
+              </w:rPr>
+              <w:t>namiento</w:t>
             </w:r>
             <w:r>
               <w:rPr>
@@ -1989,7 +2029,7 @@
                 <w:noProof/>
                 <w:webHidden/>
               </w:rPr>
-              <w:instrText xml:space="preserve"> PAGEREF _Toc215231848 \h </w:instrText>
+              <w:instrText xml:space="preserve"> PAGEREF _Toc215761446 \h </w:instrText>
             </w:r>
             <w:r>
               <w:rPr>
@@ -2009,7 +2049,7 @@
                 <w:noProof/>
                 <w:webHidden/>
               </w:rPr>
-              <w:t>17</w:t>
+              <w:t>16</w:t>
             </w:r>
             <w:r>
               <w:rPr>
@@ -2036,7 +2076,7 @@
               <w14:ligatures w14:val="none"/>
             </w:rPr>
           </w:pPr>
-          <w:hyperlink w:anchor="_Toc215231849" w:history="1">
+          <w:hyperlink w:anchor="_Toc215761447" w:history="1">
             <w:r>
               <w:rPr>
                 <w:rStyle w:val="Hipervnculo"/>
@@ -2081,7 +2121,7 @@
                 <w:noProof/>
                 <w:webHidden/>
               </w:rPr>
-              <w:instrText xml:space="preserve"> PAGEREF _Toc215231849 \h </w:instrText>
+              <w:instrText xml:space="preserve"> PAGEREF _Toc215761447 \h </w:instrText>
             </w:r>
             <w:r>
               <w:rPr>
@@ -2101,7 +2141,7 @@
                 <w:noProof/>
                 <w:webHidden/>
               </w:rPr>
-              <w:t>19</w:t>
+              <w:t>18</w:t>
             </w:r>
             <w:r>
               <w:rPr>
@@ -2128,7 +2168,7 @@
               <w14:ligatures w14:val="none"/>
             </w:rPr>
           </w:pPr>
-          <w:hyperlink w:anchor="_Toc215231850" w:history="1">
+          <w:hyperlink w:anchor="_Toc215761448" w:history="1">
             <w:r>
               <w:rPr>
                 <w:rStyle w:val="Hipervnculo"/>
@@ -2174,7 +2214,7 @@
                 <w:noProof/>
                 <w:webHidden/>
               </w:rPr>
-              <w:instrText xml:space="preserve"> PAGEREF _Toc215231850 \h </w:instrText>
+              <w:instrText xml:space="preserve"> PAGEREF _Toc215761448 \h </w:instrText>
             </w:r>
             <w:r>
               <w:rPr>
@@ -2194,7 +2234,7 @@
                 <w:noProof/>
                 <w:webHidden/>
               </w:rPr>
-              <w:t>19</w:t>
+              <w:t>18</w:t>
             </w:r>
             <w:r>
               <w:rPr>
@@ -2221,7 +2261,7 @@
               <w14:ligatures w14:val="none"/>
             </w:rPr>
           </w:pPr>
-          <w:hyperlink w:anchor="_Toc215231851" w:history="1">
+          <w:hyperlink w:anchor="_Toc215761449" w:history="1">
             <w:r>
               <w:rPr>
                 <w:rStyle w:val="Hipervnculo"/>
@@ -2267,7 +2307,7 @@
                 <w:noProof/>
                 <w:webHidden/>
               </w:rPr>
-              <w:instrText xml:space="preserve"> PAGEREF _Toc215231851 \h </w:instrText>
+              <w:instrText xml:space="preserve"> PAGEREF _Toc215761449 \h </w:instrText>
             </w:r>
             <w:r>
               <w:rPr>
@@ -2314,7 +2354,7 @@
               <w14:ligatures w14:val="none"/>
             </w:rPr>
           </w:pPr>
-          <w:hyperlink w:anchor="_Toc215231852" w:history="1">
+          <w:hyperlink w:anchor="_Toc215761450" w:history="1">
             <w:r>
               <w:rPr>
                 <w:rStyle w:val="Hipervnculo"/>
@@ -2360,7 +2400,7 @@
                 <w:noProof/>
                 <w:webHidden/>
               </w:rPr>
-              <w:instrText xml:space="preserve"> PAGEREF _Toc215231852 \h </w:instrText>
+              <w:instrText xml:space="preserve"> PAGEREF _Toc215761450 \h </w:instrText>
             </w:r>
             <w:r>
               <w:rPr>
@@ -2407,7 +2447,7 @@
               <w14:ligatures w14:val="none"/>
             </w:rPr>
           </w:pPr>
-          <w:hyperlink w:anchor="_Toc215231853" w:history="1">
+          <w:hyperlink w:anchor="_Toc215761451" w:history="1">
             <w:r>
               <w:rPr>
                 <w:rStyle w:val="Hipervnculo"/>
@@ -2453,7 +2493,7 @@
                 <w:noProof/>
                 <w:webHidden/>
               </w:rPr>
-              <w:instrText xml:space="preserve"> PAGEREF _Toc215231853 \h </w:instrText>
+              <w:instrText xml:space="preserve"> PAGEREF _Toc215761451 \h </w:instrText>
             </w:r>
             <w:r>
               <w:rPr>
@@ -2500,7 +2540,7 @@
               <w14:ligatures w14:val="none"/>
             </w:rPr>
           </w:pPr>
-          <w:hyperlink w:anchor="_Toc215231854" w:history="1">
+          <w:hyperlink w:anchor="_Toc215761452" w:history="1">
             <w:r>
               <w:rPr>
                 <w:rStyle w:val="Hipervnculo"/>
@@ -2546,7 +2586,7 @@
                 <w:noProof/>
                 <w:webHidden/>
               </w:rPr>
-              <w:instrText xml:space="preserve"> PAGEREF _Toc215231854 \h </w:instrText>
+              <w:instrText xml:space="preserve"> PAGEREF _Toc215761452 \h </w:instrText>
             </w:r>
             <w:r>
               <w:rPr>
@@ -2593,7 +2633,7 @@
               <w14:ligatures w14:val="none"/>
             </w:rPr>
           </w:pPr>
-          <w:hyperlink w:anchor="_Toc215231855" w:history="1">
+          <w:hyperlink w:anchor="_Toc215761453" w:history="1">
             <w:r>
               <w:rPr>
                 <w:rStyle w:val="Hipervnculo"/>
@@ -2638,7 +2678,7 @@
                 <w:noProof/>
                 <w:webHidden/>
               </w:rPr>
-              <w:instrText xml:space="preserve"> PAGEREF _Toc215231855 \h </w:instrText>
+              <w:instrText xml:space="preserve"> PAGEREF _Toc215761453 \h </w:instrText>
             </w:r>
             <w:r>
               <w:rPr>
@@ -2685,7 +2725,7 @@
               <w14:ligatures w14:val="none"/>
             </w:rPr>
           </w:pPr>
-          <w:hyperlink w:anchor="_Toc215231856" w:history="1">
+          <w:hyperlink w:anchor="_Toc215761454" w:history="1">
             <w:r>
               <w:rPr>
                 <w:rStyle w:val="Hipervnculo"/>
@@ -2731,7 +2771,7 @@
                 <w:noProof/>
                 <w:webHidden/>
               </w:rPr>
-              <w:instrText xml:space="preserve"> PAGEREF _Toc215231856 \h </w:instrText>
+              <w:instrText xml:space="preserve"> PAGEREF _Toc215761454 \h </w:instrText>
             </w:r>
             <w:r>
               <w:rPr>
@@ -2751,7 +2791,7 @@
                 <w:noProof/>
                 <w:webHidden/>
               </w:rPr>
-              <w:t>19</w:t>
+              <w:t>20</w:t>
             </w:r>
             <w:r>
               <w:rPr>
@@ -2778,7 +2818,7 @@
               <w14:ligatures w14:val="none"/>
             </w:rPr>
           </w:pPr>
-          <w:hyperlink w:anchor="_Toc215231857" w:history="1">
+          <w:hyperlink w:anchor="_Toc215761455" w:history="1">
             <w:r>
               <w:rPr>
                 <w:rStyle w:val="Hipervnculo"/>
@@ -2824,7 +2864,7 @@
                 <w:noProof/>
                 <w:webHidden/>
               </w:rPr>
-              <w:instrText xml:space="preserve"> PAGEREF _Toc215231857 \h </w:instrText>
+              <w:instrText xml:space="preserve"> PAGEREF _Toc215761455 \h </w:instrText>
             </w:r>
             <w:r>
               <w:rPr>
@@ -2844,7 +2884,7 @@
                 <w:noProof/>
                 <w:webHidden/>
               </w:rPr>
-              <w:t>19</w:t>
+              <w:t>20</w:t>
             </w:r>
             <w:r>
               <w:rPr>
@@ -2871,7 +2911,7 @@
               <w14:ligatures w14:val="none"/>
             </w:rPr>
           </w:pPr>
-          <w:hyperlink w:anchor="_Toc215231858" w:history="1">
+          <w:hyperlink w:anchor="_Toc215761456" w:history="1">
             <w:r>
               <w:rPr>
                 <w:rStyle w:val="Hipervnculo"/>
@@ -2917,7 +2957,7 @@
                 <w:noProof/>
                 <w:webHidden/>
               </w:rPr>
-              <w:instrText xml:space="preserve"> PAGEREF _Toc215231858 \h </w:instrText>
+              <w:instrText xml:space="preserve"> PAGEREF _Toc215761456 \h </w:instrText>
             </w:r>
             <w:r>
               <w:rPr>
@@ -2937,7 +2977,7 @@
                 <w:noProof/>
                 <w:webHidden/>
               </w:rPr>
-              <w:t>19</w:t>
+              <w:t>21</w:t>
             </w:r>
             <w:r>
               <w:rPr>
@@ -2964,7 +3004,7 @@
               <w14:ligatures w14:val="none"/>
             </w:rPr>
           </w:pPr>
-          <w:hyperlink w:anchor="_Toc215231859" w:history="1">
+          <w:hyperlink w:anchor="_Toc215761457" w:history="1">
             <w:r>
               <w:rPr>
                 <w:rStyle w:val="Hipervnculo"/>
@@ -3010,7 +3050,7 @@
                 <w:noProof/>
                 <w:webHidden/>
               </w:rPr>
-              <w:instrText xml:space="preserve"> PAGEREF _Toc215231859 \h </w:instrText>
+              <w:instrText xml:space="preserve"> PAGEREF _Toc215761457 \h </w:instrText>
             </w:r>
             <w:r>
               <w:rPr>
@@ -3030,7 +3070,7 @@
                 <w:noProof/>
                 <w:webHidden/>
               </w:rPr>
-              <w:t>19</w:t>
+              <w:t>21</w:t>
             </w:r>
             <w:r>
               <w:rPr>
@@ -3057,7 +3097,7 @@
               <w14:ligatures w14:val="none"/>
             </w:rPr>
           </w:pPr>
-          <w:hyperlink w:anchor="_Toc215231860" w:history="1">
+          <w:hyperlink w:anchor="_Toc215761458" w:history="1">
             <w:r>
               <w:rPr>
                 <w:rStyle w:val="Hipervnculo"/>
@@ -3103,7 +3143,7 @@
                 <w:noProof/>
                 <w:webHidden/>
               </w:rPr>
-              <w:instrText xml:space="preserve"> PAGEREF _Toc215231860 \h </w:instrText>
+              <w:instrText xml:space="preserve"> PAGEREF _Toc215761458 \h </w:instrText>
             </w:r>
             <w:r>
               <w:rPr>
@@ -3123,7 +3163,7 @@
                 <w:noProof/>
                 <w:webHidden/>
               </w:rPr>
-              <w:t>19</w:t>
+              <w:t>22</w:t>
             </w:r>
             <w:r>
               <w:rPr>
@@ -3150,7 +3190,7 @@
               <w14:ligatures w14:val="none"/>
             </w:rPr>
           </w:pPr>
-          <w:hyperlink w:anchor="_Toc215231861" w:history="1">
+          <w:hyperlink w:anchor="_Toc215761459" w:history="1">
             <w:r>
               <w:rPr>
                 <w:rStyle w:val="Hipervnculo"/>
@@ -3196,7 +3236,7 @@
                 <w:noProof/>
                 <w:webHidden/>
               </w:rPr>
-              <w:instrText xml:space="preserve"> PAGEREF _Toc215231861 \h </w:instrText>
+              <w:instrText xml:space="preserve"> PAGEREF _Toc215761459 \h </w:instrText>
             </w:r>
             <w:r>
               <w:rPr>
@@ -3216,7 +3256,7 @@
                 <w:noProof/>
                 <w:webHidden/>
               </w:rPr>
-              <w:t>19</w:t>
+              <w:t>22</w:t>
             </w:r>
             <w:r>
               <w:rPr>
@@ -3243,7 +3283,7 @@
               <w14:ligatures w14:val="none"/>
             </w:rPr>
           </w:pPr>
-          <w:hyperlink w:anchor="_Toc215231862" w:history="1">
+          <w:hyperlink w:anchor="_Toc215761460" w:history="1">
             <w:r>
               <w:rPr>
                 <w:rStyle w:val="Hipervnculo"/>
@@ -3288,7 +3328,7 @@
                 <w:noProof/>
                 <w:webHidden/>
               </w:rPr>
-              <w:instrText xml:space="preserve"> PAGEREF _Toc215231862 \h </w:instrText>
+              <w:instrText xml:space="preserve"> PAGEREF _Toc215761460 \h </w:instrText>
             </w:r>
             <w:r>
               <w:rPr>
@@ -3308,7 +3348,7 @@
                 <w:noProof/>
                 <w:webHidden/>
               </w:rPr>
-              <w:t>19</w:t>
+              <w:t>23</w:t>
             </w:r>
             <w:r>
               <w:rPr>
@@ -3335,7 +3375,7 @@
               <w14:ligatures w14:val="none"/>
             </w:rPr>
           </w:pPr>
-          <w:hyperlink w:anchor="_Toc215231863" w:history="1">
+          <w:hyperlink w:anchor="_Toc215761461" w:history="1">
             <w:r>
               <w:rPr>
                 <w:rStyle w:val="Hipervnculo"/>
@@ -3381,7 +3421,7 @@
                 <w:noProof/>
                 <w:webHidden/>
               </w:rPr>
-              <w:instrText xml:space="preserve"> PAGEREF _Toc215231863 \h </w:instrText>
+              <w:instrText xml:space="preserve"> PAGEREF _Toc215761461 \h </w:instrText>
             </w:r>
             <w:r>
               <w:rPr>
@@ -3401,7 +3441,7 @@
                 <w:noProof/>
                 <w:webHidden/>
               </w:rPr>
-              <w:t>19</w:t>
+              <w:t>24</w:t>
             </w:r>
             <w:r>
               <w:rPr>
@@ -3428,7 +3468,7 @@
               <w14:ligatures w14:val="none"/>
             </w:rPr>
           </w:pPr>
-          <w:hyperlink w:anchor="_Toc215231864" w:history="1">
+          <w:hyperlink w:anchor="_Toc215761462" w:history="1">
             <w:r>
               <w:rPr>
                 <w:rStyle w:val="Hipervnculo"/>
@@ -3474,7 +3514,7 @@
                 <w:noProof/>
                 <w:webHidden/>
               </w:rPr>
-              <w:instrText xml:space="preserve"> PAGEREF _Toc215231864 \h </w:instrText>
+              <w:instrText xml:space="preserve"> PAGEREF _Toc215761462 \h </w:instrText>
             </w:r>
             <w:r>
               <w:rPr>
@@ -3494,7 +3534,7 @@
                 <w:noProof/>
                 <w:webHidden/>
               </w:rPr>
-              <w:t>19</w:t>
+              <w:t>24</w:t>
             </w:r>
             <w:r>
               <w:rPr>
@@ -3521,7 +3561,7 @@
               <w14:ligatures w14:val="none"/>
             </w:rPr>
           </w:pPr>
-          <w:hyperlink w:anchor="_Toc215231865" w:history="1">
+          <w:hyperlink w:anchor="_Toc215761463" w:history="1">
             <w:r>
               <w:rPr>
                 <w:rStyle w:val="Hipervnculo"/>
@@ -3567,7 +3607,7 @@
                 <w:noProof/>
                 <w:webHidden/>
               </w:rPr>
-              <w:instrText xml:space="preserve"> PAGEREF _Toc215231865 \h </w:instrText>
+              <w:instrText xml:space="preserve"> PAGEREF _Toc215761463 \h </w:instrText>
             </w:r>
             <w:r>
               <w:rPr>
@@ -3587,7 +3627,7 @@
                 <w:noProof/>
                 <w:webHidden/>
               </w:rPr>
-              <w:t>19</w:t>
+              <w:t>24</w:t>
             </w:r>
             <w:r>
               <w:rPr>
@@ -3614,7 +3654,7 @@
               <w14:ligatures w14:val="none"/>
             </w:rPr>
           </w:pPr>
-          <w:hyperlink w:anchor="_Toc215231866" w:history="1">
+          <w:hyperlink w:anchor="_Toc215761464" w:history="1">
             <w:r>
               <w:rPr>
                 <w:rStyle w:val="Hipervnculo"/>
@@ -3660,7 +3700,7 @@
                 <w:noProof/>
                 <w:webHidden/>
               </w:rPr>
-              <w:instrText xml:space="preserve"> PAGEREF _Toc215231866 \h </w:instrText>
+              <w:instrText xml:space="preserve"> PAGEREF _Toc215761464 \h </w:instrText>
             </w:r>
             <w:r>
               <w:rPr>
@@ -3680,471 +3720,7 @@
                 <w:noProof/>
                 <w:webHidden/>
               </w:rPr>
-              <w:t>19</w:t>
-            </w:r>
-            <w:r>
-              <w:rPr>
-                <w:noProof/>
-                <w:webHidden/>
-              </w:rPr>
-              <w:fldChar w:fldCharType="end"/>
-            </w:r>
-          </w:hyperlink>
-        </w:p>
-        <w:p>
-          <w:pPr>
-            <w:pStyle w:val="TDC2"/>
-            <w:tabs>
-              <w:tab w:val="left" w:pos="660"/>
-              <w:tab w:val="right" w:leader="dot" w:pos="8494"/>
-            </w:tabs>
-            <w:rPr>
-              <w:rFonts w:eastAsiaTheme="minorEastAsia"/>
-              <w:noProof/>
-              <w:kern w:val="0"/>
-              <w:sz w:val="22"/>
-              <w:lang w:val="es-ES" w:eastAsia="es-ES"/>
-              <w14:ligatures w14:val="none"/>
-            </w:rPr>
-          </w:pPr>
-          <w:hyperlink w:anchor="_Toc215231867" w:history="1">
-            <w:r>
-              <w:rPr>
-                <w:rStyle w:val="Hipervnculo"/>
-                <w:noProof/>
-              </w:rPr>
-              <w:t>9.</w:t>
-            </w:r>
-            <w:r>
-              <w:rPr>
-                <w:rFonts w:eastAsiaTheme="minorEastAsia"/>
-                <w:noProof/>
-                <w:kern w:val="0"/>
-                <w:sz w:val="22"/>
-                <w:lang w:val="es-ES" w:eastAsia="es-ES"/>
-                <w14:ligatures w14:val="none"/>
-              </w:rPr>
-              <w:tab/>
-            </w:r>
-            <w:r>
-              <w:rPr>
-                <w:rStyle w:val="Hipervnculo"/>
-                <w:noProof/>
-              </w:rPr>
-              <w:t>Plan de mejoras futuras</w:t>
-            </w:r>
-            <w:r>
-              <w:rPr>
-                <w:noProof/>
-                <w:webHidden/>
-              </w:rPr>
-              <w:tab/>
-            </w:r>
-            <w:r>
-              <w:rPr>
-                <w:noProof/>
-                <w:webHidden/>
-              </w:rPr>
-              <w:fldChar w:fldCharType="begin"/>
-            </w:r>
-            <w:r>
-              <w:rPr>
-                <w:noProof/>
-                <w:webHidden/>
-              </w:rPr>
-              <w:instrText xml:space="preserve"> PAGEREF _Toc215231867 \h </w:instrText>
-            </w:r>
-            <w:r>
-              <w:rPr>
-                <w:noProof/>
-                <w:webHidden/>
-              </w:rPr>
-            </w:r>
-            <w:r>
-              <w:rPr>
-                <w:noProof/>
-                <w:webHidden/>
-              </w:rPr>
-              <w:fldChar w:fldCharType="separate"/>
-            </w:r>
-            <w:r>
-              <w:rPr>
-                <w:noProof/>
-                <w:webHidden/>
-              </w:rPr>
-              <w:t>19</w:t>
-            </w:r>
-            <w:r>
-              <w:rPr>
-                <w:noProof/>
-                <w:webHidden/>
-              </w:rPr>
-              <w:fldChar w:fldCharType="end"/>
-            </w:r>
-          </w:hyperlink>
-        </w:p>
-        <w:p>
-          <w:pPr>
-            <w:pStyle w:val="TDC3"/>
-            <w:tabs>
-              <w:tab w:val="left" w:pos="1100"/>
-              <w:tab w:val="right" w:leader="dot" w:pos="8494"/>
-            </w:tabs>
-            <w:rPr>
-              <w:rFonts w:eastAsiaTheme="minorEastAsia"/>
-              <w:noProof/>
-              <w:kern w:val="0"/>
-              <w:sz w:val="22"/>
-              <w:lang w:val="es-ES" w:eastAsia="es-ES"/>
-              <w14:ligatures w14:val="none"/>
-            </w:rPr>
-          </w:pPr>
-          <w:hyperlink w:anchor="_Toc215231868" w:history="1">
-            <w:r>
-              <w:rPr>
-                <w:rStyle w:val="Hipervnculo"/>
-                <w:rFonts w:ascii="Calibri" w:hAnsi="Calibri"/>
-                <w:noProof/>
-              </w:rPr>
-              <w:t>9.1.</w:t>
-            </w:r>
-            <w:r>
-              <w:rPr>
-                <w:rFonts w:eastAsiaTheme="minorEastAsia"/>
-                <w:noProof/>
-                <w:kern w:val="0"/>
-                <w:sz w:val="22"/>
-                <w:lang w:val="es-ES" w:eastAsia="es-ES"/>
-                <w14:ligatures w14:val="none"/>
-              </w:rPr>
-              <w:tab/>
-            </w:r>
-            <w:r>
-              <w:rPr>
-                <w:rStyle w:val="Hipervnculo"/>
-                <w:noProof/>
-              </w:rPr>
-              <w:t>Ampliación del sistema</w:t>
-            </w:r>
-            <w:r>
-              <w:rPr>
-                <w:noProof/>
-                <w:webHidden/>
-              </w:rPr>
-              <w:tab/>
-            </w:r>
-            <w:r>
-              <w:rPr>
-                <w:noProof/>
-                <w:webHidden/>
-              </w:rPr>
-              <w:fldChar w:fldCharType="begin"/>
-            </w:r>
-            <w:r>
-              <w:rPr>
-                <w:noProof/>
-                <w:webHidden/>
-              </w:rPr>
-              <w:instrText xml:space="preserve"> PAGEREF _Toc215231868 \h </w:instrText>
-            </w:r>
-            <w:r>
-              <w:rPr>
-                <w:noProof/>
-                <w:webHidden/>
-              </w:rPr>
-            </w:r>
-            <w:r>
-              <w:rPr>
-                <w:noProof/>
-                <w:webHidden/>
-              </w:rPr>
-              <w:fldChar w:fldCharType="separate"/>
-            </w:r>
-            <w:r>
-              <w:rPr>
-                <w:noProof/>
-                <w:webHidden/>
-              </w:rPr>
-              <w:t>19</w:t>
-            </w:r>
-            <w:r>
-              <w:rPr>
-                <w:noProof/>
-                <w:webHidden/>
-              </w:rPr>
-              <w:fldChar w:fldCharType="end"/>
-            </w:r>
-          </w:hyperlink>
-        </w:p>
-        <w:p>
-          <w:pPr>
-            <w:pStyle w:val="TDC3"/>
-            <w:tabs>
-              <w:tab w:val="left" w:pos="1100"/>
-              <w:tab w:val="right" w:leader="dot" w:pos="8494"/>
-            </w:tabs>
-            <w:rPr>
-              <w:rFonts w:eastAsiaTheme="minorEastAsia"/>
-              <w:noProof/>
-              <w:kern w:val="0"/>
-              <w:sz w:val="22"/>
-              <w:lang w:val="es-ES" w:eastAsia="es-ES"/>
-              <w14:ligatures w14:val="none"/>
-            </w:rPr>
-          </w:pPr>
-          <w:hyperlink w:anchor="_Toc215231869" w:history="1">
-            <w:r>
-              <w:rPr>
-                <w:rStyle w:val="Hipervnculo"/>
-                <w:rFonts w:ascii="Calibri" w:hAnsi="Calibri"/>
-                <w:noProof/>
-              </w:rPr>
-              <w:t>9.2.</w:t>
-            </w:r>
-            <w:r>
-              <w:rPr>
-                <w:rFonts w:eastAsiaTheme="minorEastAsia"/>
-                <w:noProof/>
-                <w:kern w:val="0"/>
-                <w:sz w:val="22"/>
-                <w:lang w:val="es-ES" w:eastAsia="es-ES"/>
-                <w14:ligatures w14:val="none"/>
-              </w:rPr>
-              <w:tab/>
-            </w:r>
-            <w:r>
-              <w:rPr>
-                <w:rStyle w:val="Hipervnculo"/>
-                <w:noProof/>
-              </w:rPr>
-              <w:t>Optimización del reconocimiento</w:t>
-            </w:r>
-            <w:r>
-              <w:rPr>
-                <w:noProof/>
-                <w:webHidden/>
-              </w:rPr>
-              <w:tab/>
-            </w:r>
-            <w:r>
-              <w:rPr>
-                <w:noProof/>
-                <w:webHidden/>
-              </w:rPr>
-              <w:fldChar w:fldCharType="begin"/>
-            </w:r>
-            <w:r>
-              <w:rPr>
-                <w:noProof/>
-                <w:webHidden/>
-              </w:rPr>
-              <w:instrText xml:space="preserve"> PAGEREF _Toc215231869 \h </w:instrText>
-            </w:r>
-            <w:r>
-              <w:rPr>
-                <w:noProof/>
-                <w:webHidden/>
-              </w:rPr>
-            </w:r>
-            <w:r>
-              <w:rPr>
-                <w:noProof/>
-                <w:webHidden/>
-              </w:rPr>
-              <w:fldChar w:fldCharType="separate"/>
-            </w:r>
-            <w:r>
-              <w:rPr>
-                <w:noProof/>
-                <w:webHidden/>
-              </w:rPr>
-              <w:t>19</w:t>
-            </w:r>
-            <w:r>
-              <w:rPr>
-                <w:noProof/>
-                <w:webHidden/>
-              </w:rPr>
-              <w:fldChar w:fldCharType="end"/>
-            </w:r>
-          </w:hyperlink>
-        </w:p>
-        <w:p>
-          <w:pPr>
-            <w:pStyle w:val="TDC3"/>
-            <w:tabs>
-              <w:tab w:val="left" w:pos="1100"/>
-              <w:tab w:val="right" w:leader="dot" w:pos="8494"/>
-            </w:tabs>
-            <w:rPr>
-              <w:rFonts w:eastAsiaTheme="minorEastAsia"/>
-              <w:noProof/>
-              <w:kern w:val="0"/>
-              <w:sz w:val="22"/>
-              <w:lang w:val="es-ES" w:eastAsia="es-ES"/>
-              <w14:ligatures w14:val="none"/>
-            </w:rPr>
-          </w:pPr>
-          <w:hyperlink w:anchor="_Toc215231870" w:history="1">
-            <w:r>
-              <w:rPr>
-                <w:rStyle w:val="Hipervnculo"/>
-                <w:rFonts w:ascii="Calibri" w:hAnsi="Calibri"/>
-                <w:noProof/>
-              </w:rPr>
-              <w:t>9.3.</w:t>
-            </w:r>
-            <w:r>
-              <w:rPr>
-                <w:rFonts w:eastAsiaTheme="minorEastAsia"/>
-                <w:noProof/>
-                <w:kern w:val="0"/>
-                <w:sz w:val="22"/>
-                <w:lang w:val="es-ES" w:eastAsia="es-ES"/>
-                <w14:ligatures w14:val="none"/>
-              </w:rPr>
-              <w:tab/>
-            </w:r>
-            <w:r>
-              <w:rPr>
-                <w:rStyle w:val="Hipervnculo"/>
-                <w:noProof/>
-              </w:rPr>
-              <w:t>Integración con nuevas tecnologías</w:t>
-            </w:r>
-            <w:r>
-              <w:rPr>
-                <w:noProof/>
-                <w:webHidden/>
-              </w:rPr>
-              <w:tab/>
-            </w:r>
-            <w:r>
-              <w:rPr>
-                <w:noProof/>
-                <w:webHidden/>
-              </w:rPr>
-              <w:fldChar w:fldCharType="begin"/>
-            </w:r>
-            <w:r>
-              <w:rPr>
-                <w:noProof/>
-                <w:webHidden/>
-              </w:rPr>
-              <w:instrText xml:space="preserve"> PAGEREF _Toc215231870 \h </w:instrText>
-            </w:r>
-            <w:r>
-              <w:rPr>
-                <w:noProof/>
-                <w:webHidden/>
-              </w:rPr>
-            </w:r>
-            <w:r>
-              <w:rPr>
-                <w:noProof/>
-                <w:webHidden/>
-              </w:rPr>
-              <w:fldChar w:fldCharType="separate"/>
-            </w:r>
-            <w:r>
-              <w:rPr>
-                <w:noProof/>
-                <w:webHidden/>
-              </w:rPr>
-              <w:t>19</w:t>
-            </w:r>
-            <w:r>
-              <w:rPr>
-                <w:noProof/>
-                <w:webHidden/>
-              </w:rPr>
-              <w:fldChar w:fldCharType="end"/>
-            </w:r>
-          </w:hyperlink>
-        </w:p>
-        <w:p>
-          <w:pPr>
-            <w:pStyle w:val="TDC3"/>
-            <w:tabs>
-              <w:tab w:val="left" w:pos="1100"/>
-              <w:tab w:val="right" w:leader="dot" w:pos="8494"/>
-            </w:tabs>
-            <w:rPr>
-              <w:rFonts w:eastAsiaTheme="minorEastAsia"/>
-              <w:noProof/>
-              <w:kern w:val="0"/>
-              <w:sz w:val="22"/>
-              <w:lang w:val="es-ES" w:eastAsia="es-ES"/>
-              <w14:ligatures w14:val="none"/>
-            </w:rPr>
-          </w:pPr>
-          <w:hyperlink w:anchor="_Toc215231871" w:history="1">
-            <w:r>
-              <w:rPr>
-                <w:rStyle w:val="Hipervnculo"/>
-                <w:rFonts w:ascii="Calibri" w:hAnsi="Calibri"/>
-                <w:noProof/>
-              </w:rPr>
-              <w:t>9.4.</w:t>
-            </w:r>
-            <w:r>
-              <w:rPr>
-                <w:rFonts w:eastAsiaTheme="minorEastAsia"/>
-                <w:noProof/>
-                <w:kern w:val="0"/>
-                <w:sz w:val="22"/>
-                <w:lang w:val="es-ES" w:eastAsia="es-ES"/>
-                <w14:ligatures w14:val="none"/>
-              </w:rPr>
-              <w:tab/>
-            </w:r>
-            <w:r>
-              <w:rPr>
-                <w:rStyle w:val="Hipervnculo"/>
-                <w:noProof/>
-              </w:rPr>
-              <w:t>Despliegue en producción</w:t>
-            </w:r>
-            <w:r>
-              <w:rPr>
-                <w:noProof/>
-                <w:webHidden/>
-              </w:rPr>
-              <w:tab/>
-            </w:r>
-            <w:r>
-              <w:rPr>
-                <w:noProof/>
-                <w:webHidden/>
-              </w:rPr>
-              <w:fldChar w:fldCharType="begin"/>
-            </w:r>
-            <w:r>
-              <w:rPr>
-                <w:noProof/>
-                <w:webHidden/>
-              </w:rPr>
-              <w:instrText xml:space="preserve"> PAGEREF _Toc215231871 \h </w:instrText>
-            </w:r>
-            <w:r>
-              <w:rPr>
-                <w:noProof/>
-                <w:webHidden/>
-              </w:rPr>
-            </w:r>
-            <w:r>
-              <w:rPr>
-                <w:noProof/>
-                <w:webHidden/>
-              </w:rPr>
-              <w:fldChar w:fldCharType="separate"/>
-            </w:r>
-            <w:r>
-              <w:rPr>
-                <w:noProof/>
-                <w:webHidden/>
-              </w:rPr>
-              <w:t>19</w:t>
+              <w:t>24</w:t>
             </w:r>
             <w:r>
               <w:rPr>
@@ -4182,9 +3758,27 @@
     <w:p/>
     <w:p>
       <w:pPr>
+        <w:rPr>
+          <w:rFonts w:ascii="Calibri" w:eastAsia="Times New Roman" w:hAnsi="Calibri" w:cs="Times New Roman"/>
+          <w:b/>
+          <w:bCs/>
+          <w:color w:val="1F3864" w:themeColor="accent1" w:themeShade="80"/>
+          <w:kern w:val="0"/>
+          <w:sz w:val="36"/>
+          <w:szCs w:val="36"/>
+          <w:lang w:val="es-ES" w:eastAsia="es-ES"/>
+          <w14:ligatures w14:val="none"/>
+        </w:rPr>
+      </w:pPr>
+      <w:bookmarkStart w:id="0" w:name="_Toc215761426"/>
+      <w:r>
+        <w:br w:type="page"/>
+      </w:r>
+    </w:p>
+    <w:p>
+      <w:pPr>
         <w:pStyle w:val="Ttulo2"/>
       </w:pPr>
-      <w:bookmarkStart w:id="0" w:name="_Toc215231828"/>
       <w:r>
         <w:lastRenderedPageBreak/>
         <w:t>Introducción</w:t>
@@ -4332,7 +3926,7 @@
       <w:pPr>
         <w:pStyle w:val="Ttulo3"/>
       </w:pPr>
-      <w:bookmarkStart w:id="1" w:name="_Toc215231829"/>
+      <w:bookmarkStart w:id="1" w:name="_Toc215761427"/>
       <w:r>
         <w:t>Obj</w:t>
       </w:r>
@@ -4597,7 +4191,7 @@
       <w:pPr>
         <w:pStyle w:val="Ttulo3"/>
       </w:pPr>
-      <w:bookmarkStart w:id="2" w:name="_Toc215231830"/>
+      <w:bookmarkStart w:id="2" w:name="_Toc215761428"/>
       <w:r>
         <w:t>Alcance</w:t>
       </w:r>
@@ -4769,10 +4363,29 @@
     </w:p>
     <w:p>
       <w:pPr>
+        <w:rPr>
+          <w:rFonts w:ascii="Calibri" w:eastAsia="Times New Roman" w:hAnsi="Calibri" w:cs="Times New Roman"/>
+          <w:b/>
+          <w:bCs/>
+          <w:color w:val="1F3864" w:themeColor="accent1" w:themeShade="80"/>
+          <w:kern w:val="0"/>
+          <w:sz w:val="36"/>
+          <w:szCs w:val="36"/>
+          <w:lang w:val="es-ES" w:eastAsia="es-ES"/>
+          <w14:ligatures w14:val="none"/>
+        </w:rPr>
+      </w:pPr>
+      <w:bookmarkStart w:id="3" w:name="_Toc215761429"/>
+      <w:r>
+        <w:br w:type="page"/>
+      </w:r>
+    </w:p>
+    <w:p>
+      <w:pPr>
         <w:pStyle w:val="Ttulo2"/>
       </w:pPr>
-      <w:bookmarkStart w:id="3" w:name="_Toc215231831"/>
-      <w:r>
+      <w:r>
+        <w:lastRenderedPageBreak/>
         <w:t>Metodología de trabajo</w:t>
       </w:r>
       <w:bookmarkEnd w:id="3"/>
@@ -4838,7 +4451,7 @@
       <w:pPr>
         <w:pStyle w:val="Ttulo3"/>
       </w:pPr>
-      <w:bookmarkStart w:id="4" w:name="_Toc215231832"/>
+      <w:bookmarkStart w:id="4" w:name="_Toc215761430"/>
       <w:r>
         <w:t>Metodología adoptada (</w:t>
       </w:r>
@@ -4994,7 +4607,6 @@
           <w:bCs/>
           <w:lang w:val="es-ES" w:eastAsia="es-ES"/>
         </w:rPr>
-        <w:lastRenderedPageBreak/>
         <w:t>Flexibilidad para ajustes</w:t>
       </w:r>
       <w:r>
@@ -5015,7 +4627,7 @@
       <w:pPr>
         <w:pStyle w:val="Ttulo3"/>
       </w:pPr>
-      <w:bookmarkStart w:id="5" w:name="_Toc215231833"/>
+      <w:bookmarkStart w:id="5" w:name="_Toc215761431"/>
       <w:r>
         <w:t>Planificación temporal</w:t>
       </w:r>
@@ -5110,6 +4722,7 @@
         <w:rPr>
           <w:lang w:val="es-ES" w:eastAsia="es-ES"/>
         </w:rPr>
+        <w:lastRenderedPageBreak/>
         <w:t>Elaboración completa de la documentación inicial:</w:t>
       </w:r>
     </w:p>
@@ -5450,7 +5063,6 @@
         <w:rPr>
           <w:lang w:val="es-ES" w:eastAsia="es-ES"/>
         </w:rPr>
-        <w:lastRenderedPageBreak/>
         <w:t xml:space="preserve">Desarrollo del módulo de </w:t>
       </w:r>
       <w:r>
@@ -5681,8 +5293,9 @@
       <w:pPr>
         <w:pStyle w:val="Ttulo3"/>
       </w:pPr>
-      <w:bookmarkStart w:id="6" w:name="_Toc215231834"/>
-      <w:r>
+      <w:bookmarkStart w:id="6" w:name="_Toc215761432"/>
+      <w:r>
+        <w:lastRenderedPageBreak/>
         <w:t>Roles y responsabilidades</w:t>
       </w:r>
       <w:bookmarkEnd w:id="6"/>
@@ -5875,9 +5488,27 @@
     </w:p>
     <w:p>
       <w:pPr>
+        <w:rPr>
+          <w:rFonts w:ascii="Calibri" w:eastAsia="Times New Roman" w:hAnsi="Calibri" w:cs="Times New Roman"/>
+          <w:b/>
+          <w:bCs/>
+          <w:color w:val="1F3864" w:themeColor="accent1" w:themeShade="80"/>
+          <w:kern w:val="0"/>
+          <w:sz w:val="36"/>
+          <w:szCs w:val="36"/>
+          <w:lang w:val="es-ES" w:eastAsia="es-ES"/>
+          <w14:ligatures w14:val="none"/>
+        </w:rPr>
+      </w:pPr>
+      <w:bookmarkStart w:id="7" w:name="_Toc215761433"/>
+      <w:r>
+        <w:br w:type="page"/>
+      </w:r>
+    </w:p>
+    <w:p>
+      <w:pPr>
         <w:pStyle w:val="Ttulo2"/>
       </w:pPr>
-      <w:bookmarkStart w:id="7" w:name="_Toc215231835"/>
       <w:r>
         <w:lastRenderedPageBreak/>
         <w:t>Herramientas de desarrollo</w:t>
@@ -5908,7 +5539,7 @@
       <w:pPr>
         <w:pStyle w:val="Ttulo3"/>
       </w:pPr>
-      <w:bookmarkStart w:id="8" w:name="_Toc215231836"/>
+      <w:bookmarkStart w:id="8" w:name="_Toc215761434"/>
       <w:r>
         <w:t>IDE utilizado (PyCharm)</w:t>
       </w:r>
@@ -6385,7 +6016,7 @@
       <w:pPr>
         <w:pStyle w:val="Ttulo3"/>
       </w:pPr>
-      <w:bookmarkStart w:id="9" w:name="_Toc215231837"/>
+      <w:bookmarkStart w:id="9" w:name="_Toc215761435"/>
       <w:r>
         <w:t>Entorno virtual (.venv)</w:t>
       </w:r>
@@ -6688,7 +6319,7 @@
       <w:pPr>
         <w:pStyle w:val="Ttulo3"/>
       </w:pPr>
-      <w:bookmarkStart w:id="10" w:name="_Toc215231838"/>
+      <w:bookmarkStart w:id="10" w:name="_Toc215761436"/>
       <w:r>
         <w:t>Control de versiones (GitHub)</w:t>
       </w:r>
@@ -7110,10 +6741,29 @@
     </w:p>
     <w:p>
       <w:pPr>
+        <w:rPr>
+          <w:rFonts w:ascii="Calibri" w:eastAsia="Times New Roman" w:hAnsi="Calibri" w:cs="Times New Roman"/>
+          <w:b/>
+          <w:bCs/>
+          <w:color w:val="1F3864" w:themeColor="accent1" w:themeShade="80"/>
+          <w:kern w:val="0"/>
+          <w:sz w:val="36"/>
+          <w:szCs w:val="36"/>
+          <w:lang w:val="es-ES" w:eastAsia="es-ES"/>
+          <w14:ligatures w14:val="none"/>
+        </w:rPr>
+      </w:pPr>
+      <w:bookmarkStart w:id="11" w:name="_Toc215761437"/>
+      <w:r>
+        <w:br w:type="page"/>
+      </w:r>
+    </w:p>
+    <w:p>
+      <w:pPr>
         <w:pStyle w:val="Ttulo2"/>
       </w:pPr>
-      <w:bookmarkStart w:id="11" w:name="_Toc215231839"/>
-      <w:r>
+      <w:r>
+        <w:lastRenderedPageBreak/>
         <w:t>Instalación del entorno</w:t>
       </w:r>
       <w:bookmarkEnd w:id="11"/>
@@ -7167,7 +6817,7 @@
       <w:pPr>
         <w:pStyle w:val="Ttulo3"/>
       </w:pPr>
-      <w:bookmarkStart w:id="12" w:name="_Toc215231840"/>
+      <w:bookmarkStart w:id="12" w:name="_Toc215761438"/>
       <w:r>
         <w:t>Requisitos previos del sistema</w:t>
       </w:r>
@@ -7275,7 +6925,6 @@
           <w:bCs/>
           <w:lang w:val="es-ES" w:eastAsia="es-ES"/>
         </w:rPr>
-        <w:lastRenderedPageBreak/>
         <w:t>Python 3.12</w:t>
       </w:r>
       <w:r>
@@ -7491,7 +7140,14 @@
         <w:rPr>
           <w:lang w:val="es-ES"/>
         </w:rPr>
-        <w:t>El módulo de reconocimiento de voz del proyecto utiliza un conjunto de librerías especializadas que permiten capturar audio, procesarlo, transcribirlo y generar respuestas por voz. A continuación se describen las librerías principales necesarias para su funcionamiento, junto con su instalación correspondiente.</w:t>
+        <w:t xml:space="preserve">El módulo de reconocimiento de voz del proyecto utiliza un conjunto de librerías especializadas que permiten capturar audio, procesarlo, transcribirlo y generar </w:t>
+      </w:r>
+      <w:r>
+        <w:rPr>
+          <w:lang w:val="es-ES"/>
+        </w:rPr>
+        <w:lastRenderedPageBreak/>
+        <w:t>respuestas por voz. A continuación se describen las librerías principales necesarias para su funcionamiento, junto con su instalación correspondiente.</w:t>
       </w:r>
     </w:p>
     <w:p>
@@ -7822,6 +7478,7 @@
         <w:rPr>
           <w:lang w:val="es-ES"/>
         </w:rPr>
+        <w:lastRenderedPageBreak/>
         <w:t>A continuación se describen las librerías principales utilizadas:</w:t>
       </w:r>
     </w:p>
@@ -7989,7 +7646,6 @@
           <w:bCs w:val="0"/>
           <w:u w:val="single"/>
         </w:rPr>
-        <w:lastRenderedPageBreak/>
         <w:t>face_recognition</w:t>
       </w:r>
     </w:p>
@@ -8189,6 +7845,7 @@
         <w:rPr>
           <w:lang w:val="es-ES"/>
         </w:rPr>
+        <w:lastRenderedPageBreak/>
         <w:t>Hay que descargar el archivo “</w:t>
       </w:r>
       <w:r>
@@ -8455,7 +8112,6 @@
         <w:rPr>
           <w:lang w:val="es-ES"/>
         </w:rPr>
-        <w:lastRenderedPageBreak/>
         <w:t>Una vez hecho eso ya podre</w:t>
       </w:r>
       <w:r>
@@ -8638,6 +8294,7 @@
           <w:u w:val="single"/>
           <w:lang w:val="es-ES"/>
         </w:rPr>
+        <w:lastRenderedPageBreak/>
         <w:t>Boost</w:t>
       </w:r>
     </w:p>
@@ -8853,9 +8510,27 @@
     </w:p>
     <w:p>
       <w:pPr>
+        <w:rPr>
+          <w:rFonts w:ascii="Calibri" w:eastAsia="Times New Roman" w:hAnsi="Calibri" w:cs="Times New Roman"/>
+          <w:b/>
+          <w:bCs/>
+          <w:color w:val="1F3864" w:themeColor="accent1" w:themeShade="80"/>
+          <w:kern w:val="0"/>
+          <w:sz w:val="36"/>
+          <w:szCs w:val="36"/>
+          <w:lang w:val="es-ES" w:eastAsia="es-ES"/>
+          <w14:ligatures w14:val="none"/>
+        </w:rPr>
+      </w:pPr>
+      <w:bookmarkStart w:id="13" w:name="_Toc215761439"/>
+      <w:r>
+        <w:br w:type="page"/>
+      </w:r>
+    </w:p>
+    <w:p>
+      <w:pPr>
         <w:pStyle w:val="Ttulo2"/>
       </w:pPr>
-      <w:bookmarkStart w:id="13" w:name="_Toc215231841"/>
       <w:r>
         <w:lastRenderedPageBreak/>
         <w:t>Arquitectura del proyecto</w:t>
@@ -8903,7 +8578,7 @@
           <w:b/>
         </w:rPr>
       </w:pPr>
-      <w:bookmarkStart w:id="14" w:name="_Toc215231842"/>
+      <w:bookmarkStart w:id="14" w:name="_Toc215761440"/>
       <w:r>
         <w:rPr>
           <w:rStyle w:val="Ttulo3Car"/>
@@ -9325,33 +9000,7 @@
         <w:rPr>
           <w:lang w:val="es-ES" w:eastAsia="es-ES"/>
         </w:rPr>
-        <w:t xml:space="preserve"> logs/</w:t>
-      </w:r>
-    </w:p>
-    <w:p>
-      <w:pPr>
-        <w:rPr>
-          <w:lang w:val="es-ES" w:eastAsia="es-ES"/>
-        </w:rPr>
-      </w:pPr>
-      <w:r>
-        <w:rPr>
-          <w:lang w:val="es-ES" w:eastAsia="es-ES"/>
-        </w:rPr>
-        <w:t>│   └── sistema.log</w:t>
-      </w:r>
-    </w:p>
-    <w:p>
-      <w:pPr>
-        <w:rPr>
-          <w:lang w:val="es-ES" w:eastAsia="es-ES"/>
-        </w:rPr>
-      </w:pPr>
-      <w:r>
-        <w:rPr>
-          <w:lang w:val="es-ES" w:eastAsia="es-ES"/>
-        </w:rPr>
-        <w:t>│</w:t>
+        <w:t xml:space="preserve"> .venv/</w:t>
       </w:r>
     </w:p>
     <w:p>
@@ -9378,33 +9027,6 @@
         <w:rPr>
           <w:lang w:val="es-ES" w:eastAsia="es-ES"/>
         </w:rPr>
-        <w:t xml:space="preserve"> .venv/</w:t>
-      </w:r>
-    </w:p>
-    <w:p>
-      <w:pPr>
-        <w:rPr>
-          <w:lang w:val="es-ES" w:eastAsia="es-ES"/>
-        </w:rPr>
-      </w:pPr>
-      <w:r>
-        <w:rPr>
-          <w:rFonts w:ascii="Arial" w:hAnsi="Arial" w:cs="Arial"/>
-          <w:lang w:val="es-ES" w:eastAsia="es-ES"/>
-        </w:rPr>
-        <w:t>├</w:t>
-      </w:r>
-      <w:r>
-        <w:rPr>
-          <w:rFonts w:ascii="Calibri" w:hAnsi="Calibri" w:cs="Calibri"/>
-          <w:lang w:val="es-ES" w:eastAsia="es-ES"/>
-        </w:rPr>
-        <w:t>──</w:t>
-      </w:r>
-      <w:r>
-        <w:rPr>
-          <w:lang w:val="es-ES" w:eastAsia="es-ES"/>
-        </w:rPr>
         <w:t xml:space="preserve"> requirements.txt</w:t>
       </w:r>
     </w:p>
@@ -9420,6 +9042,29 @@
         </w:rPr>
         <w:t>└── README.md</w:t>
       </w:r>
+    </w:p>
+    <w:p>
+      <w:pPr>
+        <w:rPr>
+          <w:lang w:val="es-ES" w:eastAsia="es-ES"/>
+        </w:rPr>
+      </w:pPr>
+    </w:p>
+    <w:p>
+      <w:pPr>
+        <w:rPr>
+          <w:lang w:val="es-ES" w:eastAsia="es-ES"/>
+        </w:rPr>
+      </w:pPr>
+    </w:p>
+    <w:p>
+      <w:pPr>
+        <w:rPr>
+          <w:lang w:val="es-ES" w:eastAsia="es-ES"/>
+        </w:rPr>
+      </w:pPr>
+      <w:bookmarkStart w:id="15" w:name="_GoBack"/>
+      <w:bookmarkEnd w:id="15"/>
     </w:p>
     <w:p>
       <w:pPr>
@@ -9502,13 +9147,13 @@
           <w:rStyle w:val="Textoennegrita"/>
           <w:lang w:val="es-ES"/>
         </w:rPr>
-        <w:t>/logs/</w:t>
-      </w:r>
-      <w:r>
-        <w:rPr>
-          <w:lang w:val="es-ES"/>
-        </w:rPr>
-        <w:t xml:space="preserve"> → contiene los registros del sistema (errores, mensajes informativos, etc.).</w:t>
+        <w:t>main.py</w:t>
+      </w:r>
+      <w:r>
+        <w:rPr>
+          <w:lang w:val="es-ES"/>
+        </w:rPr>
+        <w:t xml:space="preserve"> → punto de entrada del sistema y coordinador de todos los módulos.</w:t>
       </w:r>
     </w:p>
     <w:p>
@@ -9527,13 +9172,13 @@
           <w:rStyle w:val="Textoennegrita"/>
           <w:lang w:val="es-ES"/>
         </w:rPr>
-        <w:t>main.py</w:t>
-      </w:r>
-      <w:r>
-        <w:rPr>
-          <w:lang w:val="es-ES"/>
-        </w:rPr>
-        <w:t xml:space="preserve"> → punto de entrada del sistema y coordinador de todos los módulos.</w:t>
+        <w:t>reconocimiento_facial.py</w:t>
+      </w:r>
+      <w:r>
+        <w:rPr>
+          <w:lang w:val="es-ES"/>
+        </w:rPr>
+        <w:t xml:space="preserve"> → módulo encargado de la captura de imagen y reconocimiento del usuario.</w:t>
       </w:r>
     </w:p>
     <w:p>
@@ -9552,13 +9197,13 @@
           <w:rStyle w:val="Textoennegrita"/>
           <w:lang w:val="es-ES"/>
         </w:rPr>
-        <w:t>reconocimiento_facial.py</w:t>
-      </w:r>
-      <w:r>
-        <w:rPr>
-          <w:lang w:val="es-ES"/>
-        </w:rPr>
-        <w:t xml:space="preserve"> → módulo encargado de la captura de imagen y reconocimiento del usuario.</w:t>
+        <w:t>asistente_voz.py</w:t>
+      </w:r>
+      <w:r>
+        <w:rPr>
+          <w:lang w:val="es-ES"/>
+        </w:rPr>
+        <w:t xml:space="preserve"> → módulo encargado de la interacción mediante voz.</w:t>
       </w:r>
     </w:p>
     <w:p>
@@ -9577,31 +9222,6 @@
           <w:rStyle w:val="Textoennegrita"/>
           <w:lang w:val="es-ES"/>
         </w:rPr>
-        <w:t>asistente_voz.py</w:t>
-      </w:r>
-      <w:r>
-        <w:rPr>
-          <w:lang w:val="es-ES"/>
-        </w:rPr>
-        <w:t xml:space="preserve"> → módulo encargado de la interacción mediante voz.</w:t>
-      </w:r>
-    </w:p>
-    <w:p>
-      <w:pPr>
-        <w:pStyle w:val="Prrafodelista"/>
-        <w:numPr>
-          <w:ilvl w:val="0"/>
-          <w:numId w:val="22"/>
-        </w:numPr>
-        <w:rPr>
-          <w:lang w:val="es-ES"/>
-        </w:rPr>
-      </w:pPr>
-      <w:r>
-        <w:rPr>
-          <w:rStyle w:val="Textoennegrita"/>
-          <w:lang w:val="es-ES"/>
-        </w:rPr>
         <w:t>almacenamiento.py</w:t>
       </w:r>
       <w:r>
@@ -9622,7 +9242,7 @@
       <w:pPr>
         <w:pStyle w:val="Ttulo3"/>
       </w:pPr>
-      <w:bookmarkStart w:id="15" w:name="_Toc215231843"/>
+      <w:bookmarkStart w:id="16" w:name="_Toc215761441"/>
       <w:r>
         <w:rPr>
           <w:rStyle w:val="Ttulo3Car"/>
@@ -9630,7 +9250,7 @@
         </w:rPr>
         <w:t>Descripción de cada módulo</w:t>
       </w:r>
-      <w:bookmarkEnd w:id="15"/>
+      <w:bookmarkEnd w:id="16"/>
     </w:p>
     <w:p>
       <w:pPr>
@@ -9673,7 +9293,7 @@
         </w:rPr>
         <w:t xml:space="preserve">   </w:t>
       </w:r>
-      <w:bookmarkStart w:id="16" w:name="_Toc215231844"/>
+      <w:bookmarkStart w:id="17" w:name="_Toc215761442"/>
       <w:r>
         <w:rPr>
           <w:rStyle w:val="Ttulo3Car"/>
@@ -9694,7 +9314,7 @@
         </w:rPr>
         <w:t>Módulo de reconocimiento de voz</w:t>
       </w:r>
-      <w:bookmarkEnd w:id="16"/>
+      <w:bookmarkEnd w:id="17"/>
     </w:p>
     <w:p>
       <w:pPr>
@@ -9839,7 +9459,7 @@
         </w:rPr>
         <w:t xml:space="preserve">   </w:t>
       </w:r>
-      <w:bookmarkStart w:id="17" w:name="_Toc215231845"/>
+      <w:bookmarkStart w:id="18" w:name="_Toc215761443"/>
       <w:r>
         <w:rPr>
           <w:rStyle w:val="Ttulo3Car"/>
@@ -9860,7 +9480,7 @@
         </w:rPr>
         <w:t>Módulo de reconocimiento visual</w:t>
       </w:r>
-      <w:bookmarkEnd w:id="17"/>
+      <w:bookmarkEnd w:id="18"/>
     </w:p>
     <w:p>
       <w:pPr>
@@ -10076,10 +9696,9 @@
             </w14:solidFill>
           </w14:textFill>
         </w:rPr>
-        <w:lastRenderedPageBreak/>
         <w:t xml:space="preserve">   </w:t>
       </w:r>
-      <w:bookmarkStart w:id="18" w:name="_Toc215231846"/>
+      <w:bookmarkStart w:id="19" w:name="_Toc215761444"/>
       <w:r>
         <w:rPr>
           <w:rStyle w:val="Ttulo3Car"/>
@@ -10120,7 +9739,7 @@
         </w:rPr>
         <w:t>lo de almacenamiento (CSV/JSON)</w:t>
       </w:r>
-      <w:bookmarkEnd w:id="18"/>
+      <w:bookmarkEnd w:id="19"/>
     </w:p>
     <w:p>
       <w:pPr>
@@ -10181,6 +9800,7 @@
         <w:rPr>
           <w:lang w:val="es-ES"/>
         </w:rPr>
+        <w:lastRenderedPageBreak/>
         <w:t xml:space="preserve">Crear una copia estructurada en </w:t>
       </w:r>
       <w:r>
@@ -10261,7 +9881,7 @@
           <w:b/>
         </w:rPr>
       </w:pPr>
-      <w:bookmarkStart w:id="19" w:name="_Toc215231847"/>
+      <w:bookmarkStart w:id="20" w:name="_Toc215761445"/>
       <w:r>
         <w:rPr>
           <w:rStyle w:val="Ttulo3Car"/>
@@ -10269,7 +9889,7 @@
         </w:rPr>
         <w:t>Flujo general del sistema</w:t>
       </w:r>
-      <w:bookmarkEnd w:id="19"/>
+      <w:bookmarkEnd w:id="20"/>
     </w:p>
     <w:p>
       <w:pPr>
@@ -10572,78 +10192,78 @@
           <w:b/>
         </w:rPr>
       </w:pPr>
-      <w:bookmarkStart w:id="20" w:name="_Toc215231848"/>
+      <w:bookmarkStart w:id="21" w:name="_Toc215761446"/>
       <w:r>
         <w:rPr>
           <w:rStyle w:val="Ttulo3Car"/>
           <w:b/>
         </w:rPr>
+        <w:t>Diagrama de funcionamiento</w:t>
+      </w:r>
+      <w:bookmarkEnd w:id="21"/>
+    </w:p>
+    <w:p>
+      <w:pPr>
+        <w:rPr>
+          <w:lang w:val="es-ES" w:eastAsia="es-ES"/>
+        </w:rPr>
+      </w:pPr>
+      <w:r>
+        <w:rPr>
+          <w:lang w:val="es-ES" w:eastAsia="es-ES"/>
+        </w:rPr>
+        <w:t>┌────────────────────────────────────────┐</w:t>
+      </w:r>
+    </w:p>
+    <w:p>
+      <w:pPr>
+        <w:rPr>
+          <w:lang w:val="es-ES" w:eastAsia="es-ES"/>
+        </w:rPr>
+      </w:pPr>
+      <w:r>
+        <w:rPr>
+          <w:lang w:val="es-ES" w:eastAsia="es-ES"/>
+        </w:rPr>
+        <w:t xml:space="preserve">│            INICIO DEL SISTEMA          </w:t>
+      </w:r>
+      <w:r>
+        <w:rPr>
+          <w:lang w:val="es-ES" w:eastAsia="es-ES"/>
+        </w:rPr>
+        <w:t xml:space="preserve">                               </w:t>
+      </w:r>
+      <w:r>
+        <w:rPr>
+          <w:lang w:val="es-ES" w:eastAsia="es-ES"/>
+        </w:rPr>
+        <w:t>│</w:t>
+      </w:r>
+    </w:p>
+    <w:p>
+      <w:pPr>
+        <w:rPr>
+          <w:lang w:val="es-ES" w:eastAsia="es-ES"/>
+        </w:rPr>
+      </w:pPr>
+      <w:r>
+        <w:rPr>
+          <w:lang w:val="es-ES" w:eastAsia="es-ES"/>
+        </w:rPr>
+        <w:t>└────────────────────────────────────────┘</w:t>
+      </w:r>
+    </w:p>
+    <w:p>
+      <w:pPr>
+        <w:rPr>
+          <w:lang w:val="es-ES" w:eastAsia="es-ES"/>
+        </w:rPr>
+      </w:pPr>
+      <w:r>
+        <w:rPr>
+          <w:lang w:val="es-ES" w:eastAsia="es-ES"/>
+        </w:rPr>
         <w:lastRenderedPageBreak/>
-        <w:t>Diagrama de funcionamiento</w:t>
-      </w:r>
-      <w:bookmarkEnd w:id="20"/>
-    </w:p>
-    <w:p>
-      <w:pPr>
-        <w:rPr>
-          <w:lang w:val="es-ES" w:eastAsia="es-ES"/>
-        </w:rPr>
-      </w:pPr>
-      <w:r>
-        <w:rPr>
-          <w:lang w:val="es-ES" w:eastAsia="es-ES"/>
-        </w:rPr>
-        <w:t>┌────────────────────────────────────────┐</w:t>
-      </w:r>
-    </w:p>
-    <w:p>
-      <w:pPr>
-        <w:rPr>
-          <w:lang w:val="es-ES" w:eastAsia="es-ES"/>
-        </w:rPr>
-      </w:pPr>
-      <w:r>
-        <w:rPr>
-          <w:lang w:val="es-ES" w:eastAsia="es-ES"/>
-        </w:rPr>
-        <w:t xml:space="preserve">│            INICIO DEL SISTEMA          </w:t>
-      </w:r>
-      <w:r>
-        <w:rPr>
-          <w:lang w:val="es-ES" w:eastAsia="es-ES"/>
-        </w:rPr>
-        <w:t xml:space="preserve">                               </w:t>
-      </w:r>
-      <w:r>
-        <w:rPr>
-          <w:lang w:val="es-ES" w:eastAsia="es-ES"/>
-        </w:rPr>
-        <w:t>│</w:t>
-      </w:r>
-    </w:p>
-    <w:p>
-      <w:pPr>
-        <w:rPr>
-          <w:lang w:val="es-ES" w:eastAsia="es-ES"/>
-        </w:rPr>
-      </w:pPr>
-      <w:r>
-        <w:rPr>
-          <w:lang w:val="es-ES" w:eastAsia="es-ES"/>
-        </w:rPr>
-        <w:t>└────────────────────────────────────────┘</w:t>
-      </w:r>
-    </w:p>
-    <w:p>
-      <w:pPr>
-        <w:rPr>
-          <w:lang w:val="es-ES" w:eastAsia="es-ES"/>
-        </w:rPr>
-      </w:pPr>
-      <w:r>
-        <w:rPr>
-          <w:lang w:val="es-ES" w:eastAsia="es-ES"/>
-        </w:rPr>
         <w:t xml:space="preserve">                   │</w:t>
       </w:r>
     </w:p>
@@ -11390,7 +11010,6 @@
         <w:rPr>
           <w:lang w:val="es-ES" w:eastAsia="es-ES"/>
         </w:rPr>
-        <w:lastRenderedPageBreak/>
         <w:t xml:space="preserve">                    </w:t>
       </w:r>
       <w:r>
@@ -11549,6 +11168,7 @@
         <w:rPr>
           <w:lang w:val="es-ES" w:eastAsia="es-ES"/>
         </w:rPr>
+        <w:lastRenderedPageBreak/>
         <w:t xml:space="preserve">                     </w:t>
       </w:r>
       <w:r>
@@ -12164,17 +11784,88 @@
       <w:pPr>
         <w:pStyle w:val="Ttulo2"/>
       </w:pPr>
-      <w:bookmarkStart w:id="21" w:name="_Toc215231849"/>
+      <w:bookmarkStart w:id="22" w:name="_Toc215761447"/>
+      <w:r>
+        <w:t>Desarrollo técnico del sistema</w:t>
+      </w:r>
+      <w:bookmarkEnd w:id="22"/>
+    </w:p>
+    <w:p>
+      <w:pPr>
+        <w:rPr>
+          <w:lang w:val="es-ES" w:eastAsia="es-ES"/>
+        </w:rPr>
+      </w:pPr>
+    </w:p>
+    <w:p>
+      <w:pPr>
+        <w:pStyle w:val="Ttulo3"/>
+      </w:pPr>
+      <w:bookmarkStart w:id="23" w:name="_Toc215761448"/>
       <w:r>
         <w:lastRenderedPageBreak/>
-        <w:t>Desarrollo técnico del sistema</w:t>
-      </w:r>
-      <w:bookmarkEnd w:id="21"/>
-    </w:p>
-    <w:p>
-      <w:pPr>
-        <w:rPr>
-          <w:lang w:val="es-ES" w:eastAsia="es-ES"/>
+        <w:t>Reconocimiento de voz</w:t>
+      </w:r>
+      <w:bookmarkEnd w:id="23"/>
+    </w:p>
+    <w:p>
+      <w:pPr>
+        <w:rPr>
+          <w:lang w:val="es-ES" w:eastAsia="es-ES"/>
+        </w:rPr>
+      </w:pPr>
+    </w:p>
+    <w:p>
+      <w:pPr>
+        <w:pStyle w:val="Ttulo4"/>
+      </w:pPr>
+      <w:r>
+        <w:t xml:space="preserve">  </w:t>
+      </w:r>
+      <w:r>
+        <w:t>Captura de audio</w:t>
+      </w:r>
+    </w:p>
+    <w:p>
+      <w:pPr>
+        <w:rPr>
+          <w:lang w:val="es-ES"/>
+        </w:rPr>
+      </w:pPr>
+    </w:p>
+    <w:p>
+      <w:pPr>
+        <w:pStyle w:val="Ttulo4"/>
+      </w:pPr>
+      <w:r>
+        <w:t xml:space="preserve">  </w:t>
+      </w:r>
+      <w:r>
+        <w:t>Procesamiento</w:t>
+      </w:r>
+    </w:p>
+    <w:p>
+      <w:pPr>
+        <w:rPr>
+          <w:lang w:val="es-ES"/>
+        </w:rPr>
+      </w:pPr>
+    </w:p>
+    <w:p>
+      <w:pPr>
+        <w:pStyle w:val="Ttulo4"/>
+      </w:pPr>
+      <w:r>
+        <w:t xml:space="preserve">  </w:t>
+      </w:r>
+      <w:r>
+        <w:t>Extracción de datos</w:t>
+      </w:r>
+    </w:p>
+    <w:p>
+      <w:pPr>
+        <w:rPr>
+          <w:lang w:val="es-ES"/>
         </w:rPr>
       </w:pPr>
     </w:p>
@@ -12182,11 +11873,11 @@
       <w:pPr>
         <w:pStyle w:val="Ttulo3"/>
       </w:pPr>
-      <w:bookmarkStart w:id="22" w:name="_Toc215231850"/>
-      <w:r>
-        <w:t>Reconocimiento de voz</w:t>
-      </w:r>
-      <w:bookmarkEnd w:id="22"/>
+      <w:bookmarkStart w:id="24" w:name="_Toc215761449"/>
+      <w:r>
+        <w:t>Reconocimiento visual</w:t>
+      </w:r>
+      <w:bookmarkEnd w:id="24"/>
     </w:p>
     <w:p>
       <w:pPr>
@@ -12200,10 +11891,7 @@
         <w:pStyle w:val="Ttulo4"/>
       </w:pPr>
       <w:r>
-        <w:t xml:space="preserve">  </w:t>
-      </w:r>
-      <w:r>
-        <w:t>Captura de audio</w:t>
+        <w:t>Captura de imagen</w:t>
       </w:r>
     </w:p>
     <w:p>
@@ -12218,10 +11906,7 @@
         <w:pStyle w:val="Ttulo4"/>
       </w:pPr>
       <w:r>
-        <w:t xml:space="preserve">  </w:t>
-      </w:r>
-      <w:r>
-        <w:t>Procesamiento</w:t>
+        <w:t>Detección facial</w:t>
       </w:r>
     </w:p>
     <w:p>
@@ -12236,10 +11921,7 @@
         <w:pStyle w:val="Ttulo4"/>
       </w:pPr>
       <w:r>
-        <w:t xml:space="preserve">  </w:t>
-      </w:r>
-      <w:r>
-        <w:t>Extracción de datos</w:t>
+        <w:t>Identificación</w:t>
       </w:r>
     </w:p>
     <w:p>
@@ -12253,11 +11935,11 @@
       <w:pPr>
         <w:pStyle w:val="Ttulo3"/>
       </w:pPr>
-      <w:bookmarkStart w:id="23" w:name="_Toc215231851"/>
-      <w:r>
-        <w:t>Reconocimiento visual</w:t>
-      </w:r>
-      <w:bookmarkEnd w:id="23"/>
+      <w:bookmarkStart w:id="25" w:name="_Toc215761450"/>
+      <w:r>
+        <w:t>Gestión y persistencia de datos</w:t>
+      </w:r>
+      <w:bookmarkEnd w:id="25"/>
     </w:p>
     <w:p>
       <w:pPr>
@@ -12271,7 +11953,7 @@
         <w:pStyle w:val="Ttulo4"/>
       </w:pPr>
       <w:r>
-        <w:t>Captura de imagen</w:t>
+        <w:t>CSV</w:t>
       </w:r>
     </w:p>
     <w:p>
@@ -12286,22 +11968,7 @@
         <w:pStyle w:val="Ttulo4"/>
       </w:pPr>
       <w:r>
-        <w:t>Detección facial</w:t>
-      </w:r>
-    </w:p>
-    <w:p>
-      <w:pPr>
-        <w:rPr>
-          <w:lang w:val="es-ES"/>
-        </w:rPr>
-      </w:pPr>
-    </w:p>
-    <w:p>
-      <w:pPr>
-        <w:pStyle w:val="Ttulo4"/>
-      </w:pPr>
-      <w:r>
-        <w:t>Identificación</w:t>
+        <w:t>JSON</w:t>
       </w:r>
     </w:p>
     <w:p>
@@ -12315,47 +11982,17 @@
       <w:pPr>
         <w:pStyle w:val="Ttulo3"/>
       </w:pPr>
-      <w:bookmarkStart w:id="24" w:name="_Toc215231852"/>
-      <w:r>
-        <w:t>Gestión y persistencia de datos</w:t>
-      </w:r>
-      <w:bookmarkEnd w:id="24"/>
-    </w:p>
-    <w:p>
-      <w:pPr>
-        <w:rPr>
-          <w:lang w:val="es-ES" w:eastAsia="es-ES"/>
-        </w:rPr>
-      </w:pPr>
-    </w:p>
-    <w:p>
-      <w:pPr>
-        <w:pStyle w:val="Ttulo4"/>
-      </w:pPr>
-      <w:r>
-        <w:t>CSV</w:t>
-      </w:r>
-    </w:p>
-    <w:p>
-      <w:pPr>
-        <w:rPr>
-          <w:lang w:val="es-ES"/>
-        </w:rPr>
-      </w:pPr>
-    </w:p>
-    <w:p>
-      <w:pPr>
-        <w:pStyle w:val="Ttulo4"/>
-      </w:pPr>
+      <w:bookmarkStart w:id="26" w:name="_Toc215761451"/>
       <w:r>
         <w:lastRenderedPageBreak/>
-        <w:t>JSON</w:t>
-      </w:r>
-    </w:p>
-    <w:p>
-      <w:pPr>
-        <w:rPr>
-          <w:lang w:val="es-ES"/>
+        <w:t>Manejo de errores y excepciones</w:t>
+      </w:r>
+      <w:bookmarkEnd w:id="26"/>
+    </w:p>
+    <w:p>
+      <w:pPr>
+        <w:rPr>
+          <w:lang w:val="es-ES" w:eastAsia="es-ES"/>
         </w:rPr>
       </w:pPr>
     </w:p>
@@ -12363,76 +12000,81 @@
       <w:pPr>
         <w:pStyle w:val="Ttulo3"/>
       </w:pPr>
-      <w:bookmarkStart w:id="25" w:name="_Toc215231853"/>
-      <w:r>
-        <w:t>Manejo de errores y excepciones</w:t>
-      </w:r>
-      <w:bookmarkEnd w:id="25"/>
-    </w:p>
-    <w:p>
-      <w:pPr>
-        <w:rPr>
-          <w:lang w:val="es-ES" w:eastAsia="es-ES"/>
-        </w:rPr>
-      </w:pPr>
+      <w:bookmarkStart w:id="27" w:name="_Toc215761452"/>
+      <w:r>
+        <w:t>Pruebas realizadas</w:t>
+      </w:r>
+      <w:bookmarkEnd w:id="27"/>
+    </w:p>
+    <w:p>
+      <w:pPr>
+        <w:rPr>
+          <w:lang w:val="es-ES" w:eastAsia="es-ES"/>
+        </w:rPr>
+      </w:pPr>
+    </w:p>
+    <w:p>
+      <w:pPr>
+        <w:rPr>
+          <w:rFonts w:ascii="Calibri" w:eastAsia="Times New Roman" w:hAnsi="Calibri" w:cs="Times New Roman"/>
+          <w:b/>
+          <w:bCs/>
+          <w:color w:val="1F3864" w:themeColor="accent1" w:themeShade="80"/>
+          <w:kern w:val="0"/>
+          <w:sz w:val="36"/>
+          <w:szCs w:val="36"/>
+          <w:lang w:val="es-ES" w:eastAsia="es-ES"/>
+          <w14:ligatures w14:val="none"/>
+        </w:rPr>
+      </w:pPr>
+      <w:bookmarkStart w:id="28" w:name="_Toc215761453"/>
+      <w:r>
+        <w:br w:type="page"/>
+      </w:r>
+    </w:p>
+    <w:p>
+      <w:pPr>
+        <w:pStyle w:val="Ttulo2"/>
+      </w:pPr>
+      <w:r>
+        <w:lastRenderedPageBreak/>
+        <w:t>Manual de uso</w:t>
+      </w:r>
+      <w:bookmarkEnd w:id="28"/>
+    </w:p>
+    <w:p>
+      <w:pPr>
+        <w:rPr>
+          <w:lang w:val="es-ES"/>
+        </w:rPr>
+      </w:pPr>
+      <w:r>
+        <w:rPr>
+          <w:lang w:val="es-ES"/>
+        </w:rPr>
+        <w:t>Esta sección describe los pasos necesarios para que cualquier usuario final pueda instalar, ejecutar y utilizar correctamente el sistema de identificación mediante reconocimiento facial y de voz. Su objetivo es proporcionar una guía clara, estructurada y accesible, independientemente del nivel técnico del usuario.</w:t>
+      </w:r>
     </w:p>
     <w:p>
       <w:pPr>
         <w:pStyle w:val="Ttulo3"/>
       </w:pPr>
-      <w:bookmarkStart w:id="26" w:name="_Toc215231854"/>
-      <w:r>
-        <w:t>Pruebas realizadas</w:t>
-      </w:r>
-      <w:bookmarkEnd w:id="26"/>
-    </w:p>
-    <w:p>
-      <w:pPr>
-        <w:rPr>
-          <w:lang w:val="es-ES" w:eastAsia="es-ES"/>
-        </w:rPr>
-      </w:pPr>
-    </w:p>
-    <w:p>
-      <w:pPr>
-        <w:pStyle w:val="Ttulo2"/>
-      </w:pPr>
-      <w:bookmarkStart w:id="27" w:name="_Toc215231855"/>
-      <w:r>
-        <w:t>Manual de uso</w:t>
-      </w:r>
-      <w:bookmarkEnd w:id="27"/>
-    </w:p>
-    <w:p>
-      <w:pPr>
-        <w:rPr>
-          <w:lang w:val="es-ES"/>
-        </w:rPr>
-      </w:pPr>
-      <w:r>
-        <w:rPr>
-          <w:lang w:val="es-ES"/>
-        </w:rPr>
-        <w:t>Esta sección describe los pasos necesarios para que cualquier usuario final pueda instalar, ejecutar y utilizar correctamente el sistema de identificación mediante reconocimiento facial y de voz. Su objetivo es proporcionar una guía clara, estructurada y accesible, independientemente del nivel técnico del usuario.</w:t>
-      </w:r>
-    </w:p>
-    <w:p>
-      <w:pPr>
-        <w:pStyle w:val="Ttulo3"/>
-      </w:pPr>
-      <w:bookmarkStart w:id="28" w:name="_Toc215231856"/>
+      <w:bookmarkStart w:id="29" w:name="_Toc215761454"/>
       <w:r>
         <w:t>Requisitos del usuario</w:t>
       </w:r>
-      <w:bookmarkEnd w:id="28"/>
-    </w:p>
-    <w:p>
-      <w:pPr>
-        <w:rPr>
-          <w:lang w:val="es-ES"/>
-        </w:rPr>
-      </w:pPr>
-      <w:r>
+      <w:bookmarkEnd w:id="29"/>
+    </w:p>
+    <w:p>
+      <w:pPr>
+        <w:rPr>
+          <w:lang w:val="es-ES"/>
+        </w:rPr>
+      </w:pPr>
+      <w:r>
+        <w:rPr>
+          <w:lang w:val="es-ES"/>
+        </w:rPr>
         <w:t>Para utilizar el sistema correctamente, el usuario debe cumplir los siguientes requisitos mínimos:</w:t>
       </w:r>
     </w:p>
@@ -12452,8 +12094,14 @@
           <w:ilvl w:val="0"/>
           <w:numId w:val="27"/>
         </w:numPr>
-      </w:pPr>
-      <w:r>
+        <w:rPr>
+          <w:lang w:val="es-ES"/>
+        </w:rPr>
+      </w:pPr>
+      <w:r>
+        <w:rPr>
+          <w:lang w:val="es-ES"/>
+        </w:rPr>
         <w:t>Ordenador con Windows 10 o superior.</w:t>
       </w:r>
     </w:p>
@@ -12476,8 +12124,14 @@
           <w:ilvl w:val="0"/>
           <w:numId w:val="27"/>
         </w:numPr>
-      </w:pPr>
-      <w:r>
+        <w:rPr>
+          <w:lang w:val="es-ES"/>
+        </w:rPr>
+      </w:pPr>
+      <w:r>
+        <w:rPr>
+          <w:lang w:val="es-ES"/>
+        </w:rPr>
         <w:t>Micrófono operativo (integrado o externo).</w:t>
       </w:r>
     </w:p>
@@ -12488,8 +12142,14 @@
           <w:ilvl w:val="0"/>
           <w:numId w:val="27"/>
         </w:numPr>
-      </w:pPr>
-      <w:r>
+        <w:rPr>
+          <w:lang w:val="es-ES"/>
+        </w:rPr>
+      </w:pPr>
+      <w:r>
+        <w:rPr>
+          <w:lang w:val="es-ES"/>
+        </w:rPr>
         <w:t>Permisos para acceder a la cámara y al micrófono.</w:t>
       </w:r>
     </w:p>
@@ -12500,8 +12160,14 @@
           <w:ilvl w:val="0"/>
           <w:numId w:val="27"/>
         </w:numPr>
-      </w:pPr>
-      <w:r>
+        <w:rPr>
+          <w:lang w:val="es-ES"/>
+        </w:rPr>
+      </w:pPr>
+      <w:r>
+        <w:rPr>
+          <w:lang w:val="es-ES"/>
+        </w:rPr>
         <w:t>Python instalado en el sistema (versión 3.11 recomendada).</w:t>
       </w:r>
     </w:p>
@@ -12512,8 +12178,14 @@
           <w:ilvl w:val="0"/>
           <w:numId w:val="27"/>
         </w:numPr>
-      </w:pPr>
-      <w:r>
+        <w:rPr>
+          <w:lang w:val="es-ES"/>
+        </w:rPr>
+      </w:pPr>
+      <w:r>
+        <w:rPr>
+          <w:lang w:val="es-ES"/>
+        </w:rPr>
         <w:t>Capacidad para ejecutar aplicaciones desde consola o IDE.</w:t>
       </w:r>
     </w:p>
@@ -12533,8 +12205,14 @@
           <w:ilvl w:val="0"/>
           <w:numId w:val="28"/>
         </w:numPr>
-      </w:pPr>
-      <w:r>
+        <w:rPr>
+          <w:lang w:val="es-ES"/>
+        </w:rPr>
+      </w:pPr>
+      <w:r>
+        <w:rPr>
+          <w:lang w:val="es-ES"/>
+        </w:rPr>
         <w:t>Conocer cómo abrir un proyecto desde un IDE (PyCharm recomendado).</w:t>
       </w:r>
     </w:p>
@@ -12545,18 +12223,28 @@
           <w:ilvl w:val="0"/>
           <w:numId w:val="28"/>
         </w:numPr>
-      </w:pPr>
-      <w:r>
+        <w:rPr>
+          <w:lang w:val="es-ES"/>
+        </w:rPr>
+      </w:pPr>
+      <w:r>
+        <w:rPr>
+          <w:lang w:val="es-ES"/>
+        </w:rPr>
         <w:t xml:space="preserve">Saber ejecutar un archivo </w:t>
       </w:r>
       <w:r>
         <w:rPr>
           <w:rStyle w:val="CdigoHTML"/>
           <w:rFonts w:eastAsiaTheme="minorEastAsia"/>
+          <w:lang w:val="es-ES"/>
         </w:rPr>
         <w:t>.py</w:t>
       </w:r>
       <w:r>
+        <w:rPr>
+          <w:lang w:val="es-ES"/>
+        </w:rPr>
         <w:t>.</w:t>
       </w:r>
     </w:p>
@@ -12571,29 +12259,50 @@
       <w:pPr>
         <w:pStyle w:val="Ttulo3"/>
       </w:pPr>
-      <w:bookmarkStart w:id="29" w:name="_Toc215231857"/>
+      <w:bookmarkStart w:id="30" w:name="_Toc215761455"/>
       <w:r>
         <w:t>Instalación del sistema</w:t>
       </w:r>
-      <w:bookmarkEnd w:id="29"/>
-    </w:p>
-    <w:p>
-      <w:r>
+      <w:bookmarkEnd w:id="30"/>
+    </w:p>
+    <w:p>
+      <w:pPr>
+        <w:rPr>
+          <w:lang w:val="es-ES"/>
+        </w:rPr>
+      </w:pPr>
+      <w:r>
+        <w:rPr>
+          <w:lang w:val="es-ES"/>
+        </w:rPr>
         <w:t>El proceso de instalación consiste en preparar todos los componentes necesarios para que el reconocimiento facial y de voz funcione correctamente.</w:t>
       </w:r>
     </w:p>
     <w:p>
+      <w:pPr>
+        <w:rPr>
+          <w:lang w:val="es-ES"/>
+        </w:rPr>
+      </w:pPr>
       <w:r>
         <w:rPr>
           <w:rStyle w:val="Textoennegrita"/>
           <w:bCs w:val="0"/>
+          <w:lang w:val="es-ES"/>
         </w:rPr>
         <w:t>1. Descargar el proyecto</w:t>
       </w:r>
     </w:p>
     <w:p>
-      <w:r>
-        <w:lastRenderedPageBreak/>
+      <w:pPr>
+        <w:rPr>
+          <w:lang w:val="es-ES"/>
+        </w:rPr>
+      </w:pPr>
+      <w:r>
+        <w:rPr>
+          <w:lang w:val="es-ES"/>
+        </w:rPr>
         <w:t>Clonar o descargar el repositorio desde GitHub:</w:t>
       </w:r>
     </w:p>
@@ -12626,63 +12335,111 @@
       </w:r>
     </w:p>
     <w:p>
+      <w:pPr>
+        <w:rPr>
+          <w:lang w:val="es-ES"/>
+        </w:rPr>
+      </w:pPr>
       <w:r>
         <w:rPr>
           <w:rStyle w:val="Textoennegrita"/>
           <w:bCs w:val="0"/>
+          <w:lang w:val="es-ES"/>
         </w:rPr>
         <w:t>2. Abrir el proyecto en PyCharm</w:t>
       </w:r>
     </w:p>
     <w:p>
-      <w:r>
+      <w:pPr>
+        <w:rPr>
+          <w:lang w:val="es-ES"/>
+        </w:rPr>
+      </w:pPr>
+      <w:r>
+        <w:rPr>
+          <w:lang w:val="es-ES"/>
+        </w:rPr>
         <w:t>Abrir PyCharm.</w:t>
       </w:r>
     </w:p>
     <w:p>
-      <w:r>
+      <w:pPr>
+        <w:rPr>
+          <w:lang w:val="es-ES"/>
+        </w:rPr>
+      </w:pPr>
+      <w:r>
+        <w:rPr>
+          <w:lang w:val="es-ES"/>
+        </w:rPr>
         <w:t xml:space="preserve">Seleccionar </w:t>
       </w:r>
       <w:r>
         <w:rPr>
           <w:rStyle w:val="Textoennegrita"/>
+          <w:lang w:val="es-ES"/>
         </w:rPr>
         <w:t>Open</w:t>
       </w:r>
       <w:r>
+        <w:rPr>
+          <w:lang w:val="es-ES"/>
+        </w:rPr>
         <w:t xml:space="preserve"> y cargar la carpeta del proyecto.</w:t>
       </w:r>
     </w:p>
     <w:p>
+      <w:pPr>
+        <w:rPr>
+          <w:lang w:val="es-ES"/>
+        </w:rPr>
+      </w:pPr>
       <w:r>
         <w:rPr>
           <w:rStyle w:val="Textoennegrita"/>
           <w:bCs w:val="0"/>
+          <w:lang w:val="es-ES"/>
         </w:rPr>
         <w:t>3. Activar el entorno virtual</w:t>
       </w:r>
     </w:p>
     <w:p>
-      <w:r>
+      <w:pPr>
+        <w:rPr>
+          <w:lang w:val="es-ES"/>
+        </w:rPr>
+      </w:pPr>
+      <w:r>
+        <w:rPr>
+          <w:lang w:val="es-ES"/>
+        </w:rPr>
         <w:t xml:space="preserve">El proyecto incluye un entorno </w:t>
       </w:r>
       <w:r>
         <w:rPr>
           <w:rStyle w:val="CdigoHTML"/>
           <w:rFonts w:eastAsiaTheme="minorHAnsi"/>
+          <w:lang w:val="es-ES"/>
         </w:rPr>
         <w:t>.venv</w:t>
       </w:r>
       <w:r>
+        <w:rPr>
+          <w:lang w:val="es-ES"/>
+        </w:rPr>
         <w:t>.</w:t>
       </w:r>
       <w:r>
+        <w:rPr>
+          <w:lang w:val="es-ES"/>
+        </w:rPr>
         <w:br/>
         <w:t>Si no se activa automáticamente:</w:t>
       </w:r>
     </w:p>
     <w:p>
       <w:r>
+        <w:lastRenderedPageBreak/>
         <w:t xml:space="preserve">Ir a </w:t>
       </w:r>
       <w:r>
@@ -12696,17 +12453,29 @@
       </w:r>
     </w:p>
     <w:p>
-      <w:r>
+      <w:pPr>
+        <w:rPr>
+          <w:lang w:val="es-ES"/>
+        </w:rPr>
+      </w:pPr>
+      <w:r>
+        <w:rPr>
+          <w:lang w:val="es-ES"/>
+        </w:rPr>
         <w:t xml:space="preserve">Seleccionar el intérprete situado en </w:t>
       </w:r>
       <w:r>
         <w:rPr>
           <w:rStyle w:val="CdigoHTML"/>
           <w:rFonts w:eastAsiaTheme="minorHAnsi"/>
+          <w:lang w:val="es-ES"/>
         </w:rPr>
         <w:t>.venv</w:t>
       </w:r>
       <w:r>
+        <w:rPr>
+          <w:lang w:val="es-ES"/>
+        </w:rPr>
         <w:t>.</w:t>
       </w:r>
     </w:p>
@@ -12765,19 +12534,22 @@
       <w:pPr>
         <w:pStyle w:val="Ttulo3"/>
       </w:pPr>
-      <w:bookmarkStart w:id="30" w:name="_Toc215231858"/>
+      <w:bookmarkStart w:id="31" w:name="_Toc215761456"/>
       <w:r>
         <w:t>Cómo ejecutar el proyecto</w:t>
       </w:r>
-      <w:bookmarkEnd w:id="30"/>
-    </w:p>
-    <w:p>
-      <w:pPr>
-        <w:rPr>
-          <w:lang w:val="es-ES"/>
-        </w:rPr>
-      </w:pPr>
-      <w:r>
+      <w:bookmarkEnd w:id="31"/>
+    </w:p>
+    <w:p>
+      <w:pPr>
+        <w:rPr>
+          <w:lang w:val="es-ES"/>
+        </w:rPr>
+      </w:pPr>
+      <w:r>
+        <w:rPr>
+          <w:lang w:val="es-ES"/>
+        </w:rPr>
         <w:t>El sistema se ejecuta desde el archivo principal del proyecto.</w:t>
       </w:r>
     </w:p>
@@ -12847,22 +12619,42 @@
           <w:ilvl w:val="0"/>
           <w:numId w:val="29"/>
         </w:numPr>
-      </w:pPr>
-      <w:r>
+        <w:rPr>
+          <w:lang w:val="es-ES"/>
+        </w:rPr>
+      </w:pPr>
+      <w:r>
+        <w:rPr>
+          <w:lang w:val="es-ES"/>
+        </w:rPr>
         <w:t>La consola mostrará los mensajes del sistema.</w:t>
       </w:r>
     </w:p>
     <w:p>
+      <w:pPr>
+        <w:rPr>
+          <w:lang w:val="es-ES"/>
+        </w:rPr>
+      </w:pPr>
       <w:r>
         <w:rPr>
           <w:rStyle w:val="Textoennegrita"/>
           <w:bCs w:val="0"/>
+          <w:lang w:val="es-ES"/>
         </w:rPr>
         <w:t>Método 2: desde terminal</w:t>
       </w:r>
     </w:p>
     <w:p>
-      <w:r>
+      <w:pPr>
+        <w:rPr>
+          <w:lang w:val="es-ES"/>
+        </w:rPr>
+      </w:pPr>
+      <w:r>
+        <w:rPr>
+          <w:lang w:val="es-ES"/>
+        </w:rPr>
         <w:t>Desde la raíz del proyecto:</w:t>
       </w:r>
     </w:p>
@@ -12871,25 +12663,28 @@
         <w:rPr>
           <w:rStyle w:val="CdigoHTML"/>
           <w:rFonts w:eastAsiaTheme="minorEastAsia"/>
+          <w:lang w:val="es-ES"/>
         </w:rPr>
       </w:pPr>
       <w:r>
         <w:rPr>
           <w:rStyle w:val="CdigoHTML"/>
           <w:rFonts w:eastAsiaTheme="minorEastAsia"/>
-        </w:rPr>
-        <w:t xml:space="preserve">python </w:t>
-      </w:r>
-      <w:r>
-        <w:rPr>
-          <w:rStyle w:val="CdigoHTML"/>
-          <w:rFonts w:eastAsiaTheme="minorEastAsia"/>
-        </w:rPr>
-        <w:t>main.py</w:t>
-      </w:r>
-    </w:p>
-    <w:p>
-      <w:r>
+          <w:lang w:val="es-ES"/>
+        </w:rPr>
+        <w:t>python main.py</w:t>
+      </w:r>
+    </w:p>
+    <w:p>
+      <w:pPr>
+        <w:rPr>
+          <w:lang w:val="es-ES"/>
+        </w:rPr>
+      </w:pPr>
+      <w:r>
+        <w:rPr>
+          <w:lang w:val="es-ES"/>
+        </w:rPr>
         <w:t>El sistema abrirá la cámara automáticamente e iniciará el proceso de identificación.</w:t>
       </w:r>
     </w:p>
@@ -12904,14 +12699,14 @@
       <w:pPr>
         <w:pStyle w:val="Ttulo3"/>
       </w:pPr>
-      <w:bookmarkStart w:id="31" w:name="_Toc215231859"/>
+      <w:bookmarkStart w:id="32" w:name="_Toc215761457"/>
       <w:r>
         <w:t>Explicación</w:t>
       </w:r>
       <w:r>
         <w:t xml:space="preserve"> del funcionamiento paso a paso</w:t>
       </w:r>
-      <w:bookmarkEnd w:id="31"/>
+      <w:bookmarkEnd w:id="32"/>
     </w:p>
     <w:p>
       <w:pPr>
@@ -12935,8 +12730,14 @@
           <w:ilvl w:val="0"/>
           <w:numId w:val="30"/>
         </w:numPr>
-      </w:pPr>
-      <w:r>
+        <w:rPr>
+          <w:lang w:val="es-ES"/>
+        </w:rPr>
+      </w:pPr>
+      <w:r>
+        <w:rPr>
+          <w:lang w:val="es-ES"/>
+        </w:rPr>
         <w:t>El programa enciende la cámara.</w:t>
       </w:r>
     </w:p>
@@ -12947,31 +12748,56 @@
           <w:ilvl w:val="0"/>
           <w:numId w:val="30"/>
         </w:numPr>
-      </w:pPr>
-      <w:r>
+        <w:rPr>
+          <w:lang w:val="es-ES"/>
+        </w:rPr>
+      </w:pPr>
+      <w:r>
+        <w:rPr>
+          <w:lang w:val="es-ES"/>
+        </w:rPr>
         <w:t>Captura una imagen del usuario.</w:t>
       </w:r>
     </w:p>
     <w:p>
+      <w:pPr>
+        <w:rPr>
+          <w:lang w:val="es-ES"/>
+        </w:rPr>
+      </w:pPr>
       <w:r>
         <w:rPr>
           <w:rStyle w:val="Textoennegrita"/>
           <w:bCs w:val="0"/>
+          <w:lang w:val="es-ES"/>
         </w:rPr>
         <w:t>2. Intento de reconocimiento</w:t>
       </w:r>
     </w:p>
     <w:p>
-      <w:r>
-        <w:lastRenderedPageBreak/>
+      <w:pPr>
+        <w:rPr>
+          <w:lang w:val="es-ES"/>
+        </w:rPr>
+      </w:pPr>
+      <w:r>
+        <w:rPr>
+          <w:lang w:val="es-ES"/>
+        </w:rPr>
         <w:t>El sistema compara el rostro con la base de datos local (CSV + JSON).</w:t>
       </w:r>
     </w:p>
     <w:p>
+      <w:pPr>
+        <w:rPr>
+          <w:lang w:val="es-ES"/>
+        </w:rPr>
+      </w:pPr>
       <w:r>
         <w:rPr>
           <w:rStyle w:val="Textoennegrita"/>
           <w:bCs w:val="0"/>
+          <w:lang w:val="es-ES"/>
         </w:rPr>
         <w:t>CASO A — El usuario ya está registrado</w:t>
       </w:r>
@@ -12983,8 +12809,14 @@
           <w:ilvl w:val="0"/>
           <w:numId w:val="31"/>
         </w:numPr>
-      </w:pPr>
-      <w:r>
+        <w:rPr>
+          <w:lang w:val="es-ES"/>
+        </w:rPr>
+      </w:pPr>
+      <w:r>
+        <w:rPr>
+          <w:lang w:val="es-ES"/>
+        </w:rPr>
         <w:t>Su rostro coincide con un registro existente.</w:t>
       </w:r>
     </w:p>
@@ -12995,26 +12827,40 @@
           <w:ilvl w:val="0"/>
           <w:numId w:val="31"/>
         </w:numPr>
-      </w:pPr>
-      <w:r>
+        <w:rPr>
+          <w:lang w:val="es-ES"/>
+        </w:rPr>
+      </w:pPr>
+      <w:r>
+        <w:rPr>
+          <w:lang w:val="es-ES"/>
+        </w:rPr>
         <w:t xml:space="preserve">Se recuperan </w:t>
       </w:r>
       <w:r>
         <w:rPr>
           <w:rStyle w:val="Textoennegrita"/>
+          <w:lang w:val="es-ES"/>
         </w:rPr>
         <w:t>nombre</w:t>
       </w:r>
       <w:r>
+        <w:rPr>
+          <w:lang w:val="es-ES"/>
+        </w:rPr>
         <w:t xml:space="preserve"> y </w:t>
       </w:r>
       <w:r>
         <w:rPr>
           <w:rStyle w:val="Textoennegrita"/>
+          <w:lang w:val="es-ES"/>
         </w:rPr>
         <w:t>DNI</w:t>
       </w:r>
       <w:r>
+        <w:rPr>
+          <w:lang w:val="es-ES"/>
+        </w:rPr>
         <w:t>.</w:t>
       </w:r>
     </w:p>
@@ -13025,8 +12871,14 @@
           <w:ilvl w:val="0"/>
           <w:numId w:val="31"/>
         </w:numPr>
-      </w:pPr>
-      <w:r>
+        <w:rPr>
+          <w:lang w:val="es-ES"/>
+        </w:rPr>
+      </w:pPr>
+      <w:r>
+        <w:rPr>
+          <w:lang w:val="es-ES"/>
+        </w:rPr>
         <w:t>El asistente de voz saluda:</w:t>
       </w:r>
     </w:p>
@@ -13037,8 +12889,14 @@
           <w:ilvl w:val="1"/>
           <w:numId w:val="31"/>
         </w:numPr>
-      </w:pPr>
-      <w:r>
+        <w:rPr>
+          <w:lang w:val="es-ES"/>
+        </w:rPr>
+      </w:pPr>
+      <w:r>
+        <w:rPr>
+          <w:lang w:val="es-ES"/>
+        </w:rPr>
         <w:t>“Hola [nombre], tu DNI es [DNI].”</w:t>
       </w:r>
     </w:p>
@@ -13049,22 +12907,42 @@
           <w:ilvl w:val="0"/>
           <w:numId w:val="31"/>
         </w:numPr>
-      </w:pPr>
-      <w:r>
+        <w:rPr>
+          <w:lang w:val="es-ES"/>
+        </w:rPr>
+      </w:pPr>
+      <w:r>
+        <w:rPr>
+          <w:lang w:val="es-ES"/>
+        </w:rPr>
         <w:t>La información aparece también en consola.</w:t>
       </w:r>
     </w:p>
     <w:p>
+      <w:pPr>
+        <w:rPr>
+          <w:lang w:val="es-ES"/>
+        </w:rPr>
+      </w:pPr>
       <w:r>
         <w:rPr>
           <w:rStyle w:val="Textoennegrita"/>
           <w:bCs w:val="0"/>
+          <w:lang w:val="es-ES"/>
         </w:rPr>
         <w:t>CASO B — El usuario NO está registrado</w:t>
       </w:r>
     </w:p>
     <w:p>
-      <w:r>
+      <w:pPr>
+        <w:rPr>
+          <w:lang w:val="es-ES"/>
+        </w:rPr>
+      </w:pPr>
+      <w:r>
+        <w:rPr>
+          <w:lang w:val="es-ES"/>
+        </w:rPr>
         <w:t>El sistema inicia automáticamente el flujo de registro:</w:t>
       </w:r>
     </w:p>
@@ -13077,6 +12955,7 @@
         </w:numPr>
       </w:pPr>
       <w:r>
+        <w:lastRenderedPageBreak/>
         <w:t>Captura una nueva fotografía.</w:t>
       </w:r>
     </w:p>
@@ -13087,17 +12966,27 @@
           <w:ilvl w:val="0"/>
           <w:numId w:val="32"/>
         </w:numPr>
-      </w:pPr>
-      <w:r>
+        <w:rPr>
+          <w:lang w:val="es-ES"/>
+        </w:rPr>
+      </w:pPr>
+      <w:r>
+        <w:rPr>
+          <w:lang w:val="es-ES"/>
+        </w:rPr>
         <w:t xml:space="preserve">Solicita el </w:t>
       </w:r>
       <w:r>
         <w:rPr>
           <w:rStyle w:val="Textoennegrita"/>
+          <w:lang w:val="es-ES"/>
         </w:rPr>
         <w:t>nombre</w:t>
       </w:r>
       <w:r>
+        <w:rPr>
+          <w:lang w:val="es-ES"/>
+        </w:rPr>
         <w:t xml:space="preserve"> por voz.</w:t>
       </w:r>
     </w:p>
@@ -13108,17 +12997,27 @@
           <w:ilvl w:val="0"/>
           <w:numId w:val="32"/>
         </w:numPr>
-      </w:pPr>
-      <w:r>
+        <w:rPr>
+          <w:lang w:val="es-ES"/>
+        </w:rPr>
+      </w:pPr>
+      <w:r>
+        <w:rPr>
+          <w:lang w:val="es-ES"/>
+        </w:rPr>
         <w:t xml:space="preserve">Solicita el </w:t>
       </w:r>
       <w:r>
         <w:rPr>
           <w:rStyle w:val="Textoennegrita"/>
+          <w:lang w:val="es-ES"/>
         </w:rPr>
         <w:t>DNI</w:t>
       </w:r>
       <w:r>
+        <w:rPr>
+          <w:lang w:val="es-ES"/>
+        </w:rPr>
         <w:t xml:space="preserve"> por voz.</w:t>
       </w:r>
     </w:p>
@@ -13205,11 +13104,11 @@
       <w:pPr>
         <w:pStyle w:val="Ttulo3"/>
       </w:pPr>
-      <w:bookmarkStart w:id="32" w:name="_Toc215231860"/>
+      <w:bookmarkStart w:id="33" w:name="_Toc215761458"/>
       <w:r>
         <w:t>Casos de uso</w:t>
       </w:r>
-      <w:bookmarkEnd w:id="32"/>
+      <w:bookmarkEnd w:id="33"/>
     </w:p>
     <w:p>
       <w:pPr>
@@ -13233,8 +13132,14 @@
           <w:ilvl w:val="0"/>
           <w:numId w:val="33"/>
         </w:numPr>
-      </w:pPr>
-      <w:r>
+        <w:rPr>
+          <w:lang w:val="es-ES"/>
+        </w:rPr>
+      </w:pPr>
+      <w:r>
+        <w:rPr>
+          <w:lang w:val="es-ES"/>
+        </w:rPr>
         <w:t>El usuario se coloca frente a la cámara.</w:t>
       </w:r>
     </w:p>
@@ -13245,8 +13150,14 @@
           <w:ilvl w:val="0"/>
           <w:numId w:val="33"/>
         </w:numPr>
-      </w:pPr>
-      <w:r>
+        <w:rPr>
+          <w:lang w:val="es-ES"/>
+        </w:rPr>
+      </w:pPr>
+      <w:r>
+        <w:rPr>
+          <w:lang w:val="es-ES"/>
+        </w:rPr>
         <w:t>El sistema detecta su rostro y lo identifica.</w:t>
       </w:r>
     </w:p>
@@ -13257,16 +13168,28 @@
           <w:ilvl w:val="0"/>
           <w:numId w:val="33"/>
         </w:numPr>
-      </w:pPr>
-      <w:r>
+        <w:rPr>
+          <w:lang w:val="es-ES"/>
+        </w:rPr>
+      </w:pPr>
+      <w:r>
+        <w:rPr>
+          <w:lang w:val="es-ES"/>
+        </w:rPr>
         <w:t>Se muestra y reproduce su información.</w:t>
       </w:r>
     </w:p>
     <w:p>
+      <w:pPr>
+        <w:rPr>
+          <w:lang w:val="es-ES"/>
+        </w:rPr>
+      </w:pPr>
       <w:r>
         <w:rPr>
           <w:rStyle w:val="Textoennegrita"/>
           <w:bCs w:val="0"/>
+          <w:lang w:val="es-ES"/>
         </w:rPr>
         <w:t>Caso de uso 2 — Registro de un nuevo usuario</w:t>
       </w:r>
@@ -13278,8 +13201,14 @@
           <w:ilvl w:val="0"/>
           <w:numId w:val="34"/>
         </w:numPr>
-      </w:pPr>
-      <w:r>
+        <w:rPr>
+          <w:lang w:val="es-ES"/>
+        </w:rPr>
+      </w:pPr>
+      <w:r>
+        <w:rPr>
+          <w:lang w:val="es-ES"/>
+        </w:rPr>
         <w:t>Un rostro no registrado aparece frente a la cámara.</w:t>
       </w:r>
     </w:p>
@@ -13290,8 +13219,14 @@
           <w:ilvl w:val="0"/>
           <w:numId w:val="34"/>
         </w:numPr>
-      </w:pPr>
-      <w:r>
+        <w:rPr>
+          <w:lang w:val="es-ES"/>
+        </w:rPr>
+      </w:pPr>
+      <w:r>
+        <w:rPr>
+          <w:lang w:val="es-ES"/>
+        </w:rPr>
         <w:t>El sistema guía al usuario para completar registro mediante voz.</w:t>
       </w:r>
     </w:p>
@@ -13302,25 +13237,30 @@
           <w:ilvl w:val="0"/>
           <w:numId w:val="34"/>
         </w:numPr>
-      </w:pPr>
-      <w:r>
+        <w:rPr>
+          <w:lang w:val="es-ES"/>
+        </w:rPr>
+      </w:pPr>
+      <w:r>
+        <w:rPr>
+          <w:lang w:val="es-ES"/>
+        </w:rPr>
         <w:t>Se guarda su ficha completa.</w:t>
       </w:r>
     </w:p>
     <w:p>
+      <w:pPr>
+        <w:rPr>
+          <w:lang w:val="es-ES"/>
+        </w:rPr>
+      </w:pPr>
       <w:r>
         <w:rPr>
           <w:rStyle w:val="Textoennegrita"/>
           <w:bCs w:val="0"/>
-        </w:rPr>
-        <w:t xml:space="preserve">Caso de uso 3 </w:t>
-      </w:r>
-      <w:r>
-        <w:rPr>
-          <w:rStyle w:val="Textoennegrita"/>
-          <w:bCs w:val="0"/>
-        </w:rPr>
-        <w:t>— Consulta manual de un usuario</w:t>
+          <w:lang w:val="es-ES"/>
+        </w:rPr>
+        <w:t>Caso de uso 3 — Consulta manual de un usuario</w:t>
       </w:r>
     </w:p>
     <w:p>
@@ -13348,8 +13288,14 @@
           <w:ilvl w:val="0"/>
           <w:numId w:val="35"/>
         </w:numPr>
-      </w:pPr>
-      <w:r>
+        <w:rPr>
+          <w:lang w:val="es-ES"/>
+        </w:rPr>
+      </w:pPr>
+      <w:r>
+        <w:rPr>
+          <w:lang w:val="es-ES"/>
+        </w:rPr>
         <w:t>Se devuelve su DNI desde los ficheros CSV/JSON.</w:t>
       </w:r>
     </w:p>
@@ -13364,11 +13310,11 @@
       <w:pPr>
         <w:pStyle w:val="Ttulo3"/>
       </w:pPr>
-      <w:bookmarkStart w:id="33" w:name="_Toc215231861"/>
+      <w:bookmarkStart w:id="34" w:name="_Toc215761459"/>
       <w:r>
         <w:t>Mensajes del sistema y resolución de problemas</w:t>
       </w:r>
-      <w:bookmarkEnd w:id="33"/>
+      <w:bookmarkEnd w:id="34"/>
     </w:p>
     <w:p>
       <w:pPr>
@@ -13381,48 +13327,98 @@
         <w:rPr>
           <w:rStyle w:val="Textoennegrita"/>
           <w:bCs w:val="0"/>
+          <w:lang w:val="es-ES"/>
         </w:rPr>
         <w:t>1. “No se pudo acceder a la cámara.”</w:t>
       </w:r>
     </w:p>
     <w:p>
+      <w:pPr>
+        <w:rPr>
+          <w:lang w:val="es-ES"/>
+        </w:rPr>
+      </w:pPr>
       <w:r>
         <w:rPr>
           <w:rStyle w:val="Textoennegrita"/>
-        </w:rPr>
-        <w:lastRenderedPageBreak/>
+          <w:lang w:val="es-ES"/>
+        </w:rPr>
         <w:t>Causas:</w:t>
       </w:r>
     </w:p>
     <w:p>
-      <w:r>
+      <w:pPr>
+        <w:rPr>
+          <w:lang w:val="es-ES"/>
+        </w:rPr>
+      </w:pPr>
+      <w:r>
+        <w:rPr>
+          <w:lang w:val="es-ES"/>
+        </w:rPr>
         <w:t>Cámara ocupada por otra aplicación.</w:t>
       </w:r>
     </w:p>
     <w:p>
-      <w:r>
+      <w:pPr>
+        <w:rPr>
+          <w:lang w:val="es-ES"/>
+        </w:rPr>
+      </w:pPr>
+      <w:r>
+        <w:rPr>
+          <w:lang w:val="es-ES"/>
+        </w:rPr>
         <w:t>No tiene permisos.</w:t>
       </w:r>
     </w:p>
     <w:p>
+      <w:pPr>
+        <w:rPr>
+          <w:lang w:val="es-ES"/>
+        </w:rPr>
+      </w:pPr>
       <w:r>
         <w:rPr>
           <w:rStyle w:val="Textoennegrita"/>
+          <w:lang w:val="es-ES"/>
         </w:rPr>
         <w:t>Solución:</w:t>
       </w:r>
     </w:p>
     <w:p>
-      <w:r>
+      <w:pPr>
+        <w:rPr>
+          <w:lang w:val="es-ES"/>
+        </w:rPr>
+      </w:pPr>
+      <w:r>
+        <w:rPr>
+          <w:lang w:val="es-ES"/>
+        </w:rPr>
         <w:t>Cerrar apps como Zoom, Teams, Discord.</w:t>
       </w:r>
     </w:p>
     <w:p>
-      <w:r>
+      <w:pPr>
+        <w:rPr>
+          <w:lang w:val="es-ES"/>
+        </w:rPr>
+      </w:pPr>
+      <w:r>
+        <w:rPr>
+          <w:lang w:val="es-ES"/>
+        </w:rPr>
         <w:t>Revisar permisos de cámara en Windows.</w:t>
       </w:r>
     </w:p>
-    <w:p/>
+    <w:p>
+      <w:pPr>
+        <w:rPr>
+          <w:lang w:val="es-ES"/>
+        </w:rPr>
+      </w:pPr>
+    </w:p>
     <w:p>
       <w:pPr>
         <w:rPr>
@@ -13435,46 +13431,97 @@
           <w:bCs w:val="0"/>
           <w:lang w:val="es-ES"/>
         </w:rPr>
+        <w:lastRenderedPageBreak/>
         <w:t>2. “No se detecta ningún micrófono.”</w:t>
       </w:r>
     </w:p>
     <w:p>
+      <w:pPr>
+        <w:rPr>
+          <w:lang w:val="es-ES"/>
+        </w:rPr>
+      </w:pPr>
       <w:r>
         <w:rPr>
           <w:rStyle w:val="Textoennegrita"/>
+          <w:lang w:val="es-ES"/>
         </w:rPr>
         <w:t>Causas:</w:t>
       </w:r>
     </w:p>
     <w:p>
-      <w:r>
+      <w:pPr>
+        <w:rPr>
+          <w:lang w:val="es-ES"/>
+        </w:rPr>
+      </w:pPr>
+      <w:r>
+        <w:rPr>
+          <w:lang w:val="es-ES"/>
+        </w:rPr>
         <w:t>Micrófono desactivado.</w:t>
       </w:r>
     </w:p>
     <w:p>
-      <w:r>
+      <w:pPr>
+        <w:rPr>
+          <w:lang w:val="es-ES"/>
+        </w:rPr>
+      </w:pPr>
+      <w:r>
+        <w:rPr>
+          <w:lang w:val="es-ES"/>
+        </w:rPr>
         <w:t>Drivers no instalados.</w:t>
       </w:r>
     </w:p>
     <w:p>
+      <w:pPr>
+        <w:rPr>
+          <w:lang w:val="es-ES"/>
+        </w:rPr>
+      </w:pPr>
       <w:r>
         <w:rPr>
           <w:rStyle w:val="Textoennegrita"/>
+          <w:lang w:val="es-ES"/>
         </w:rPr>
         <w:t>Solución:</w:t>
       </w:r>
     </w:p>
     <w:p>
-      <w:r>
+      <w:pPr>
+        <w:rPr>
+          <w:lang w:val="es-ES"/>
+        </w:rPr>
+      </w:pPr>
+      <w:r>
+        <w:rPr>
+          <w:lang w:val="es-ES"/>
+        </w:rPr>
         <w:t>Activarlo desde Configuración → Sonido.</w:t>
       </w:r>
     </w:p>
     <w:p>
-      <w:r>
+      <w:pPr>
+        <w:rPr>
+          <w:lang w:val="es-ES"/>
+        </w:rPr>
+      </w:pPr>
+      <w:r>
+        <w:rPr>
+          <w:lang w:val="es-ES"/>
+        </w:rPr>
         <w:t>Probar otro micrófono.</w:t>
       </w:r>
     </w:p>
-    <w:p/>
+    <w:p>
+      <w:pPr>
+        <w:rPr>
+          <w:lang w:val="es-ES"/>
+        </w:rPr>
+      </w:pPr>
+    </w:p>
     <w:p>
       <w:pPr>
         <w:rPr>
@@ -13491,42 +13538,76 @@
       </w:r>
     </w:p>
     <w:p>
+      <w:pPr>
+        <w:rPr>
+          <w:lang w:val="es-ES"/>
+        </w:rPr>
+      </w:pPr>
       <w:r>
         <w:rPr>
           <w:rStyle w:val="Textoennegrita"/>
+          <w:lang w:val="es-ES"/>
         </w:rPr>
         <w:t>Causa:</w:t>
       </w:r>
       <w:r>
+        <w:rPr>
+          <w:lang w:val="es-ES"/>
+        </w:rPr>
         <w:t xml:space="preserve"> Ruido o mala pronunciación.</w:t>
       </w:r>
       <w:r>
+        <w:rPr>
+          <w:lang w:val="es-ES"/>
+        </w:rPr>
         <w:br/>
       </w:r>
       <w:r>
         <w:rPr>
           <w:rStyle w:val="Textoennegrita"/>
+          <w:lang w:val="es-ES"/>
         </w:rPr>
         <w:t>Solución:</w:t>
       </w:r>
       <w:r>
+        <w:rPr>
+          <w:lang w:val="es-ES"/>
+        </w:rPr>
         <w:t xml:space="preserve"> Repetir con mayor claridad.</w:t>
       </w:r>
     </w:p>
-    <w:p/>
-    <w:p>
+    <w:p>
+      <w:pPr>
+        <w:rPr>
+          <w:lang w:val="es-ES"/>
+        </w:rPr>
+      </w:pPr>
+    </w:p>
+    <w:p>
+      <w:pPr>
+        <w:rPr>
+          <w:lang w:val="es-ES"/>
+        </w:rPr>
+      </w:pPr>
       <w:r>
         <w:rPr>
           <w:rStyle w:val="Textoennegrita"/>
           <w:bCs w:val="0"/>
+          <w:lang w:val="es-ES"/>
         </w:rPr>
         <w:t>4. Fallos instalando dlib</w:t>
       </w:r>
     </w:p>
     <w:p>
+      <w:pPr>
+        <w:rPr>
+          <w:lang w:val="es-ES"/>
+        </w:rPr>
+      </w:pPr>
       <w:r>
         <w:rPr>
           <w:rStyle w:val="Textoennegrita"/>
+          <w:lang w:val="es-ES"/>
         </w:rPr>
         <w:t>Causas comunes:</w:t>
       </w:r>
@@ -13542,20 +13623,42 @@
       </w:r>
     </w:p>
     <w:p>
-      <w:r>
+      <w:pPr>
+        <w:rPr>
+          <w:lang w:val="es-ES"/>
+        </w:rPr>
+      </w:pPr>
+      <w:r>
+        <w:rPr>
+          <w:lang w:val="es-ES"/>
+        </w:rPr>
         <w:t>Python incompatible.</w:t>
       </w:r>
     </w:p>
     <w:p>
+      <w:pPr>
+        <w:rPr>
+          <w:lang w:val="es-ES"/>
+        </w:rPr>
+      </w:pPr>
       <w:r>
         <w:rPr>
           <w:rStyle w:val="Textoennegrita"/>
+          <w:lang w:val="es-ES"/>
         </w:rPr>
         <w:t>Solución:</w:t>
       </w:r>
     </w:p>
     <w:p>
-      <w:r>
+      <w:pPr>
+        <w:rPr>
+          <w:lang w:val="es-ES"/>
+        </w:rPr>
+      </w:pPr>
+      <w:r>
+        <w:rPr>
+          <w:lang w:val="es-ES"/>
+        </w:rPr>
         <w:t>Instalar CMake.</w:t>
       </w:r>
     </w:p>
@@ -13576,7 +13679,6 @@
           <w:lang w:val="es-ES"/>
         </w:rPr>
       </w:pPr>
-      <w:bookmarkStart w:id="34" w:name="_GoBack"/>
       <w:r>
         <w:rPr>
           <w:rStyle w:val="Textoennegrita"/>
@@ -13586,39 +13688,70 @@
         <w:t>5. “No se ha encontrado ningún rostro en la imagen.”</w:t>
       </w:r>
     </w:p>
-    <w:bookmarkEnd w:id="34"/>
-    <w:p>
+    <w:p>
+      <w:pPr>
+        <w:rPr>
+          <w:lang w:val="es-ES"/>
+        </w:rPr>
+      </w:pPr>
       <w:r>
         <w:rPr>
           <w:rStyle w:val="Textoennegrita"/>
-        </w:rPr>
+          <w:lang w:val="es-ES"/>
+        </w:rPr>
+        <w:t>Solución:</w:t>
+      </w:r>
+    </w:p>
+    <w:p>
+      <w:pPr>
+        <w:rPr>
+          <w:lang w:val="es-ES"/>
+        </w:rPr>
+      </w:pPr>
+      <w:r>
+        <w:rPr>
+          <w:lang w:val="es-ES"/>
+        </w:rPr>
+        <w:t>Asegurarse de estar centrado en la cámara.</w:t>
+      </w:r>
+    </w:p>
+    <w:p>
+      <w:r>
+        <w:t>Aumentar iluminación.</w:t>
+      </w:r>
+    </w:p>
+    <w:p>
+      <w:pPr>
+        <w:rPr>
+          <w:lang w:val="es-ES" w:eastAsia="es-ES"/>
+        </w:rPr>
+      </w:pPr>
+    </w:p>
+    <w:p>
+      <w:pPr>
+        <w:rPr>
+          <w:rFonts w:ascii="Calibri" w:eastAsia="Times New Roman" w:hAnsi="Calibri" w:cs="Times New Roman"/>
+          <w:b/>
+          <w:bCs/>
+          <w:color w:val="1F3864" w:themeColor="accent1" w:themeShade="80"/>
+          <w:kern w:val="0"/>
+          <w:sz w:val="36"/>
+          <w:szCs w:val="36"/>
+          <w:lang w:val="es-ES" w:eastAsia="es-ES"/>
+          <w14:ligatures w14:val="none"/>
+        </w:rPr>
+      </w:pPr>
+      <w:bookmarkStart w:id="35" w:name="_Toc215761460"/>
+      <w:r>
+        <w:br w:type="page"/>
+      </w:r>
+    </w:p>
+    <w:p>
+      <w:pPr>
+        <w:pStyle w:val="Ttulo2"/>
+      </w:pPr>
+      <w:r>
         <w:lastRenderedPageBreak/>
-        <w:t>Solución:</w:t>
-      </w:r>
-    </w:p>
-    <w:p>
-      <w:r>
-        <w:t>Asegurarse de estar centrado en la cámara.</w:t>
-      </w:r>
-    </w:p>
-    <w:p>
-      <w:r>
-        <w:t>Aumentar iluminación.</w:t>
-      </w:r>
-    </w:p>
-    <w:p>
-      <w:pPr>
-        <w:rPr>
-          <w:lang w:val="es-ES" w:eastAsia="es-ES"/>
-        </w:rPr>
-      </w:pPr>
-    </w:p>
-    <w:p>
-      <w:pPr>
-        <w:pStyle w:val="Ttulo2"/>
-      </w:pPr>
-      <w:bookmarkStart w:id="35" w:name="_Toc215231862"/>
-      <w:r>
         <w:t>Resultados y validación</w:t>
       </w:r>
       <w:bookmarkEnd w:id="35"/>
@@ -13634,7 +13767,7 @@
       <w:pPr>
         <w:pStyle w:val="Ttulo3"/>
       </w:pPr>
-      <w:bookmarkStart w:id="36" w:name="_Toc215231863"/>
+      <w:bookmarkStart w:id="36" w:name="_Toc215761461"/>
       <w:r>
         <w:t>Resul</w:t>
       </w:r>
@@ -13654,7 +13787,7 @@
       <w:pPr>
         <w:pStyle w:val="Ttulo3"/>
       </w:pPr>
-      <w:bookmarkStart w:id="37" w:name="_Toc215231864"/>
+      <w:bookmarkStart w:id="37" w:name="_Toc215761462"/>
       <w:r>
         <w:t>Resul</w:t>
       </w:r>
@@ -13674,7 +13807,7 @@
       <w:pPr>
         <w:pStyle w:val="Ttulo3"/>
       </w:pPr>
-      <w:bookmarkStart w:id="38" w:name="_Toc215231865"/>
+      <w:bookmarkStart w:id="38" w:name="_Toc215761463"/>
       <w:r>
         <w:t>Limitaciones técnicas</w:t>
       </w:r>
@@ -13691,100 +13824,11 @@
       <w:pPr>
         <w:pStyle w:val="Ttulo3"/>
       </w:pPr>
-      <w:bookmarkStart w:id="39" w:name="_Toc215231866"/>
+      <w:bookmarkStart w:id="39" w:name="_Toc215761464"/>
       <w:r>
         <w:t>Conclusiones</w:t>
       </w:r>
       <w:bookmarkEnd w:id="39"/>
-    </w:p>
-    <w:p>
-      <w:pPr>
-        <w:rPr>
-          <w:lang w:val="es-ES" w:eastAsia="es-ES"/>
-        </w:rPr>
-      </w:pPr>
-    </w:p>
-    <w:p>
-      <w:pPr>
-        <w:pStyle w:val="Ttulo2"/>
-      </w:pPr>
-      <w:bookmarkStart w:id="40" w:name="_Toc215231867"/>
-      <w:r>
-        <w:t>Plan de mejoras futuras</w:t>
-      </w:r>
-      <w:bookmarkEnd w:id="40"/>
-    </w:p>
-    <w:p>
-      <w:pPr>
-        <w:rPr>
-          <w:lang w:val="es-ES" w:eastAsia="es-ES"/>
-        </w:rPr>
-      </w:pPr>
-    </w:p>
-    <w:p>
-      <w:pPr>
-        <w:pStyle w:val="Ttulo3"/>
-      </w:pPr>
-      <w:bookmarkStart w:id="41" w:name="_Toc215231868"/>
-      <w:r>
-        <w:t>Ampliación del sistema</w:t>
-      </w:r>
-      <w:bookmarkEnd w:id="41"/>
-    </w:p>
-    <w:p>
-      <w:pPr>
-        <w:rPr>
-          <w:lang w:val="es-ES" w:eastAsia="es-ES"/>
-        </w:rPr>
-      </w:pPr>
-    </w:p>
-    <w:p>
-      <w:pPr>
-        <w:pStyle w:val="Ttulo3"/>
-      </w:pPr>
-      <w:bookmarkStart w:id="42" w:name="_Toc215231869"/>
-      <w:r>
-        <w:t>Optimización del reconocimiento</w:t>
-      </w:r>
-      <w:bookmarkEnd w:id="42"/>
-    </w:p>
-    <w:p>
-      <w:pPr>
-        <w:rPr>
-          <w:lang w:val="es-ES" w:eastAsia="es-ES"/>
-        </w:rPr>
-      </w:pPr>
-    </w:p>
-    <w:p>
-      <w:pPr>
-        <w:pStyle w:val="Ttulo3"/>
-      </w:pPr>
-      <w:bookmarkStart w:id="43" w:name="_Toc215231870"/>
-      <w:r>
-        <w:t>Int</w:t>
-      </w:r>
-      <w:r>
-        <w:t>egración con nuevas tecnologías</w:t>
-      </w:r>
-      <w:bookmarkEnd w:id="43"/>
-    </w:p>
-    <w:p>
-      <w:pPr>
-        <w:rPr>
-          <w:lang w:val="es-ES" w:eastAsia="es-ES"/>
-        </w:rPr>
-      </w:pPr>
-    </w:p>
-    <w:p>
-      <w:pPr>
-        <w:pStyle w:val="Ttulo3"/>
-      </w:pPr>
-      <w:bookmarkStart w:id="44" w:name="_Toc215231871"/>
-      <w:r>
-        <w:lastRenderedPageBreak/>
-        <w:t>Despliegue en producción</w:t>
-      </w:r>
-      <w:bookmarkEnd w:id="44"/>
     </w:p>
     <w:p>
       <w:pPr>
@@ -19725,7 +19769,7 @@
 </file>
 
 <file path=customXml/itemProps1.xml><?xml version="1.0" encoding="utf-8"?>
-<ds:datastoreItem xmlns:ds="http://schemas.openxmlformats.org/officeDocument/2006/customXml" ds:itemID="{DE63F818-E861-4C31-96DE-EFF82300447E}">
+<ds:datastoreItem xmlns:ds="http://schemas.openxmlformats.org/officeDocument/2006/customXml" ds:itemID="{EC52311E-8E65-4FC1-9492-CDF0D393214A}">
   <ds:schemaRefs>
     <ds:schemaRef ds:uri="http://schemas.openxmlformats.org/officeDocument/2006/bibliography"/>
   </ds:schemaRefs>

</xml_diff>